<commit_message>
new results for TS
</commit_message>
<xml_diff>
--- a/project/Heuristic_ProjectCellular_Jalkio_Li_Sperling.docx
+++ b/project/Heuristic_ProjectCellular_Jalkio_Li_Sperling.docx
@@ -1,6 +1,6 @@
 
 <file path=word/document.xml><?xml version="1.0" encoding="utf-8"?>
-<w:document xmlns:wpc="http://schemas.microsoft.com/office/word/2010/wordprocessingCanvas" xmlns:mc="http://schemas.openxmlformats.org/markup-compatibility/2006" xmlns:o="urn:schemas-microsoft-com:office:office" xmlns:r="http://schemas.openxmlformats.org/officeDocument/2006/relationships" xmlns:m="http://schemas.openxmlformats.org/officeDocument/2006/math" xmlns:v="urn:schemas-microsoft-com:vml" xmlns:wp14="http://schemas.microsoft.com/office/word/2010/wordprocessingDrawing" xmlns:wp="http://schemas.openxmlformats.org/drawingml/2006/wordprocessingDrawing" xmlns:w10="urn:schemas-microsoft-com:office:word" xmlns:w="http://schemas.openxmlformats.org/wordprocessingml/2006/main" xmlns:w14="http://schemas.microsoft.com/office/word/2010/wordml" xmlns:w15="http://schemas.microsoft.com/office/word/2012/wordml" xmlns:wpg="http://schemas.microsoft.com/office/word/2010/wordprocessingGroup" xmlns:wpi="http://schemas.microsoft.com/office/word/2010/wordprocessingInk" xmlns:wne="http://schemas.microsoft.com/office/word/2006/wordml" xmlns:wps="http://schemas.microsoft.com/office/word/2010/wordprocessingShape" mc:Ignorable="w14 w15 wp14">
+<w:document xmlns:wpc="http://schemas.microsoft.com/office/word/2010/wordprocessingCanvas" xmlns:mc="http://schemas.openxmlformats.org/markup-compatibility/2006" xmlns:o="urn:schemas-microsoft-com:office:office" xmlns:r="http://schemas.openxmlformats.org/officeDocument/2006/relationships" xmlns:m="http://schemas.openxmlformats.org/officeDocument/2006/math" xmlns:v="urn:schemas-microsoft-com:vml" xmlns:wp14="http://schemas.microsoft.com/office/word/2010/wordprocessingDrawing" xmlns:wp="http://schemas.openxmlformats.org/drawingml/2006/wordprocessingDrawing" xmlns:w10="urn:schemas-microsoft-com:office:word" xmlns:w="http://schemas.openxmlformats.org/wordprocessingml/2006/main" xmlns:w14="http://schemas.microsoft.com/office/word/2010/wordml" xmlns:wpg="http://schemas.microsoft.com/office/word/2010/wordprocessingGroup" xmlns:wpi="http://schemas.microsoft.com/office/word/2010/wordprocessingInk" xmlns:wne="http://schemas.microsoft.com/office/word/2006/wordml" xmlns:wps="http://schemas.microsoft.com/office/word/2010/wordprocessingShape" mc:Ignorable="w14 wp14">
   <w:body>
     <w:p>
       <w:pPr>
@@ -10,8 +10,8 @@
           <w:i/>
         </w:rPr>
         <w:sectPr>
-          <w:footerReference w:type="even" r:id="rId8"/>
-          <w:footerReference w:type="default" r:id="rId9"/>
+          <w:footerReference w:type="even" r:id="rId9"/>
+          <w:footerReference w:type="default" r:id="rId10"/>
           <w:pgSz w:w="12240" w:h="15840" w:code="1"/>
           <w:pgMar w:top="1440" w:right="1080" w:bottom="1440" w:left="1080" w:header="720" w:footer="720" w:gutter="0"/>
           <w:pgNumType w:start="1"/>
@@ -39,8 +39,13 @@
       </w:pPr>
       <w:r>
         <w:lastRenderedPageBreak/>
-        <w:t>Michael Jalkio</w:t>
-      </w:r>
+        <w:t xml:space="preserve">Michael </w:t>
+      </w:r>
+      <w:proofErr w:type="spellStart"/>
+      <w:r>
+        <w:t>Jalkio</w:t>
+      </w:r>
+      <w:proofErr w:type="spellEnd"/>
     </w:p>
     <w:p>
       <w:pPr>
@@ -55,7 +60,7 @@
       <w:r>
         <w:t xml:space="preserve">, </w:t>
       </w:r>
-      <w:hyperlink r:id="rId10" w:history="1">
+      <w:hyperlink r:id="rId11" w:history="1">
         <w:r>
           <w:rPr>
             <w:rStyle w:val="Hyperlink"/>
@@ -91,7 +96,7 @@
       <w:r>
         <w:t xml:space="preserve">Computer Science, </w:t>
       </w:r>
-      <w:hyperlink r:id="rId11" w:history="1">
+      <w:hyperlink r:id="rId12" w:history="1">
         <w:r>
           <w:rPr>
             <w:rStyle w:val="Hyperlink"/>
@@ -114,8 +119,13 @@
         </w:tabs>
       </w:pPr>
       <w:r>
-        <w:t>Daniel Sperling</w:t>
-      </w:r>
+        <w:t xml:space="preserve">Daniel </w:t>
+      </w:r>
+      <w:proofErr w:type="spellStart"/>
+      <w:r>
+        <w:t>Sperling</w:t>
+      </w:r>
+      <w:proofErr w:type="spellEnd"/>
     </w:p>
     <w:p>
       <w:pPr>
@@ -127,7 +137,7 @@
       <w:r>
         <w:t xml:space="preserve">Computer Science, </w:t>
       </w:r>
-      <w:hyperlink r:id="rId12" w:history="1">
+      <w:hyperlink r:id="rId13" w:history="1">
         <w:r>
           <w:rPr>
             <w:rStyle w:val="Hyperlink"/>
@@ -182,39 +192,43 @@
         <w:t xml:space="preserve"> paper we explore different heuristic methods for optimization in the channel allocation problem for cellular networks.  We used</w:t>
       </w:r>
       <w:r>
+        <w:t xml:space="preserve"> random sampling, simulated annealing, </w:t>
+      </w:r>
+      <w:proofErr w:type="spellStart"/>
+      <w:r>
+        <w:t>tabu</w:t>
+      </w:r>
+      <w:proofErr w:type="spellEnd"/>
+      <w:r>
+        <w:t xml:space="preserve"> search,</w:t>
+      </w:r>
+      <w:r>
+        <w:t xml:space="preserve"> a genetic </w:t>
+      </w:r>
+      <w:r>
+        <w:t>algorithm</w:t>
+      </w:r>
+      <w:r>
+        <w:t xml:space="preserve">, and </w:t>
+      </w:r>
+      <w:r>
+        <w:t>a modified dynamically dimensioned search (DDS).  Among these algorithms simulated annealing found the best results.  However, modifying SA to be a stochastic greedy search led to even better results.  We then developed a custom heuristic</w:t>
+      </w:r>
+      <w:r>
+        <w:t xml:space="preserve"> (which we call the </w:t>
+      </w:r>
+      <w:proofErr w:type="spellStart"/>
+      <w:r>
+        <w:t>Sperling</w:t>
+      </w:r>
+      <w:proofErr w:type="spellEnd"/>
+      <w:r>
+        <w:t xml:space="preserve"> method)</w:t>
+      </w:r>
+      <w:r>
         <w:t xml:space="preserve"> </w:t>
       </w:r>
       <w:r>
-        <w:t>random sampling</w:t>
-      </w:r>
-      <w:r>
-        <w:t xml:space="preserve">, </w:t>
-      </w:r>
-      <w:r>
-        <w:t>simulated annealing</w:t>
-      </w:r>
-      <w:r>
-        <w:t>, tabu search,</w:t>
-      </w:r>
-      <w:r>
-        <w:t xml:space="preserve"> a genetic </w:t>
-      </w:r>
-      <w:r>
-        <w:t>algorithm</w:t>
-      </w:r>
-      <w:r>
-        <w:t xml:space="preserve">, and </w:t>
-      </w:r>
-      <w:r>
-        <w:t>a modified dynamically dimensioned search (DDS).  Among these algorithms simulated annealing found the best results.  However, modifying SA to be a stochastic greedy search led to even better results.  We then developed a custom heuristic</w:t>
-      </w:r>
-      <w:r>
-        <w:t xml:space="preserve"> (which we call the Sperling method)</w:t>
-      </w:r>
-      <w:r>
-        <w:t xml:space="preserve"> </w:t>
-      </w:r>
-      <w:r>
         <w:t>which</w:t>
       </w:r>
       <w:r>
@@ -227,7 +241,15 @@
         <w:t>.</w:t>
       </w:r>
       <w:r>
-        <w:t xml:space="preserve">  Our overall best result led from running the stochastic greedy search with the result from the Sperling method as the </w:t>
+        <w:t xml:space="preserve">  Our overall best result led from running the stochastic greedy search with the result from the </w:t>
+      </w:r>
+      <w:proofErr w:type="spellStart"/>
+      <w:r>
+        <w:t>Sperling</w:t>
+      </w:r>
+      <w:proofErr w:type="spellEnd"/>
+      <w:r>
+        <w:t xml:space="preserve"> method as the </w:t>
       </w:r>
       <w:r>
         <w:t>initial solution</w:t>
@@ -825,6 +847,7 @@
         </w:rPr>
         <w:t xml:space="preserve">c + </w:t>
       </w:r>
+      <w:proofErr w:type="gramStart"/>
       <w:r>
         <w:rPr>
           <w:b/>
@@ -834,18 +857,21 @@
       <w:r>
         <w:t>(</w:t>
       </w:r>
+      <w:proofErr w:type="spellStart"/>
+      <w:proofErr w:type="gramEnd"/>
       <w:r>
         <w:rPr>
           <w:i/>
         </w:rPr>
         <w:t>j,j</w:t>
       </w:r>
-      <w:r>
-        <w:t xml:space="preserve">).  Otherwise, we have violated that co-cell constraint.  For the cellular network being used by Big Red Wireless we see that </w:t>
+      <w:proofErr w:type="spellEnd"/>
+      <w:r>
+        <w:t xml:space="preserve">).  Otherwise, we have violated that co-cell constraint.  For the cellular network being used by Big Red Wireless we see that all of the co-cell constraints require we leave at least </w:t>
       </w:r>
       <w:r>
         <w:lastRenderedPageBreak/>
-        <w:t>all of the co-cell constraints require we leave at least one unused channel between channels allocated to a given cell.</w:t>
+        <w:t>one unused channel between channels allocated to a given cell.</w:t>
       </w:r>
     </w:p>
     <w:p>
@@ -860,18 +886,21 @@
       <w:r>
         <w:t xml:space="preserve">The co-channel constraints are all of the non-diagonal elements of </w:t>
       </w:r>
+      <w:proofErr w:type="gramStart"/>
       <w:r>
         <w:rPr>
           <w:b/>
         </w:rPr>
         <w:t>I</w:t>
       </w:r>
+      <w:proofErr w:type="gramEnd"/>
       <w:r>
         <w:t xml:space="preserve">.  </w:t>
       </w:r>
       <w:r>
         <w:t xml:space="preserve">If </w:t>
       </w:r>
+      <w:proofErr w:type="gramStart"/>
       <w:r>
         <w:rPr>
           <w:b/>
@@ -881,12 +910,15 @@
       <w:r>
         <w:t>(</w:t>
       </w:r>
+      <w:proofErr w:type="spellStart"/>
+      <w:proofErr w:type="gramEnd"/>
       <w:r>
         <w:rPr>
           <w:i/>
         </w:rPr>
         <w:t>j,k</w:t>
       </w:r>
+      <w:proofErr w:type="spellEnd"/>
       <w:r>
         <w:t xml:space="preserve">) = 0, the same channel can be used in cells </w:t>
       </w:r>
@@ -908,6 +940,7 @@
       <w:r>
         <w:t xml:space="preserve">.  If </w:t>
       </w:r>
+      <w:proofErr w:type="gramStart"/>
       <w:r>
         <w:rPr>
           <w:b/>
@@ -917,12 +950,15 @@
       <w:r>
         <w:t>(</w:t>
       </w:r>
+      <w:proofErr w:type="spellStart"/>
+      <w:proofErr w:type="gramEnd"/>
       <w:r>
         <w:rPr>
           <w:i/>
         </w:rPr>
         <w:t>j,k</w:t>
       </w:r>
+      <w:proofErr w:type="spellEnd"/>
       <w:r>
         <w:t>) = 1, the two cells must use different channels.</w:t>
       </w:r>
@@ -967,6 +1003,7 @@
       <w:r>
         <w:t xml:space="preserve">.  An element </w:t>
       </w:r>
+      <w:proofErr w:type="gramStart"/>
       <w:r>
         <w:rPr>
           <w:b/>
@@ -976,12 +1013,15 @@
       <w:r>
         <w:t>(</w:t>
       </w:r>
+      <w:proofErr w:type="spellStart"/>
+      <w:proofErr w:type="gramEnd"/>
       <w:r>
         <w:rPr>
           <w:i/>
         </w:rPr>
         <w:t>j,k</w:t>
       </w:r>
+      <w:proofErr w:type="spellEnd"/>
       <w:r>
         <w:t xml:space="preserve">) = 1 if channel </w:t>
       </w:r>
@@ -1003,6 +1043,7 @@
       <w:r>
         <w:t xml:space="preserve"> and is 0 otherwise.  We restrict the search space to only valid allocations, where the </w:t>
       </w:r>
+      <w:proofErr w:type="spellStart"/>
       <w:r>
         <w:rPr>
           <w:i/>
@@ -1010,7 +1051,11 @@
         <w:t>j</w:t>
       </w:r>
       <w:r>
-        <w:t xml:space="preserve">th row of </w:t>
+        <w:t>th</w:t>
+      </w:r>
+      <w:proofErr w:type="spellEnd"/>
+      <w:r>
+        <w:t xml:space="preserve"> row of </w:t>
       </w:r>
       <w:r>
         <w:rPr>
@@ -1021,6 +1066,7 @@
       <w:r>
         <w:t xml:space="preserve"> sums to </w:t>
       </w:r>
+      <w:proofErr w:type="gramStart"/>
       <w:r>
         <w:rPr>
           <w:b/>
@@ -1030,6 +1076,7 @@
       <w:r>
         <w:t>(</w:t>
       </w:r>
+      <w:proofErr w:type="gramEnd"/>
       <w:r>
         <w:rPr>
           <w:i/>
@@ -1254,6 +1301,7 @@
       <w:r>
         <w:t xml:space="preserve">= </w:t>
       </w:r>
+      <w:proofErr w:type="gramStart"/>
       <w:r>
         <w:rPr>
           <w:b/>
@@ -1264,6 +1312,7 @@
       <w:r>
         <w:t>(</w:t>
       </w:r>
+      <w:proofErr w:type="gramEnd"/>
       <w:r>
         <w:rPr>
           <w:i/>
@@ -1429,19 +1478,7 @@
             <w:rPr>
               <w:rFonts w:ascii="Cambria Math" w:hAnsi="Cambria Math"/>
             </w:rPr>
-            <m:t>j1</m:t>
-          </m:r>
-          <m:r>
-            <w:rPr>
-              <w:rFonts w:ascii="Cambria Math" w:hAnsi="Cambria Math"/>
-            </w:rPr>
-            <m:t>≠</m:t>
-          </m:r>
-          <m:r>
-            <w:rPr>
-              <w:rFonts w:ascii="Cambria Math" w:hAnsi="Cambria Math"/>
-            </w:rPr>
-            <m:t xml:space="preserve">j2 </m:t>
+            <m:t xml:space="preserve">j1≠j2 </m:t>
           </m:r>
           <m:r>
             <m:rPr>
@@ -1497,19 +1534,7 @@
             <w:rPr>
               <w:rFonts w:ascii="Cambria Math" w:hAnsi="Cambria Math"/>
             </w:rPr>
-            <m:t>(j1,j</m:t>
-          </m:r>
-          <m:r>
-            <w:rPr>
-              <w:rFonts w:ascii="Cambria Math" w:hAnsi="Cambria Math"/>
-            </w:rPr>
-            <m:t>2</m:t>
-          </m:r>
-          <m:r>
-            <w:rPr>
-              <w:rFonts w:ascii="Cambria Math" w:hAnsi="Cambria Math"/>
-            </w:rPr>
-            <m:t>)</m:t>
+            <m:t>(j1,j2)</m:t>
           </m:r>
         </m:oMath>
       </m:oMathPara>
@@ -1564,7 +1589,23 @@
         <w:pStyle w:val="FirstBody"/>
       </w:pPr>
       <w:r>
-        <w:t xml:space="preserve">The title of the paper is centered 25mm (1”) below the top of the page in 16 or 14 point bold font. Use 14 pt font only if the length of your title makes it necessary. </w:t>
+        <w:t xml:space="preserve">The title of the paper is centered 25mm (1”) below the top of the page in 16 or 14 point bold font. Use 14 </w:t>
+      </w:r>
+      <w:proofErr w:type="spellStart"/>
+      <w:r>
+        <w:t>pt</w:t>
+      </w:r>
+      <w:proofErr w:type="spellEnd"/>
+      <w:r>
+        <w:t xml:space="preserve"> </w:t>
+      </w:r>
+      <w:proofErr w:type="gramStart"/>
+      <w:r>
+        <w:t>font</w:t>
+      </w:r>
+      <w:proofErr w:type="gramEnd"/>
+      <w:r>
+        <w:t xml:space="preserve"> only if the length of your title makes it necessary. </w:t>
       </w:r>
     </w:p>
     <w:p>
@@ -1612,9 +1653,55 @@
     <w:p>
       <w:pPr>
         <w:pStyle w:val="FirstBody"/>
-      </w:pPr>
-      <w:r>
-        <w:t xml:space="preserve">The title of the paper is centered 25mm (1”) below the top of the page in 16 or 14 point bold font. Use 14 pt font only if the length of your title makes it necessary. </w:t>
+        <w:ind w:firstLine="576"/>
+      </w:pPr>
+      <w:r>
+        <w:t xml:space="preserve">After implementing the base </w:t>
+      </w:r>
+      <w:proofErr w:type="spellStart"/>
+      <w:r>
+        <w:t>Tabu</w:t>
+      </w:r>
+      <w:proofErr w:type="spellEnd"/>
+      <w:r>
+        <w:t xml:space="preserve"> search algorithm, we determined that the neighborhood space for each solution was much too large to search exhaustively. Therefore, we experimented with different ways of constraining the neighborhood search, while preserving an even search distribution.</w:t>
+      </w:r>
+    </w:p>
+    <w:p>
+      <w:pPr>
+        <w:pStyle w:val="FirstBody"/>
+        <w:ind w:firstLine="576"/>
+      </w:pPr>
+      <w:r>
+        <w:t>We modif</w:t>
+      </w:r>
+      <w:r>
+        <w:t>i</w:t>
+      </w:r>
+      <w:r>
+        <w:t xml:space="preserve">ed the base </w:t>
+      </w:r>
+      <w:proofErr w:type="spellStart"/>
+      <w:r>
+        <w:t>Tabu</w:t>
+      </w:r>
+      <w:proofErr w:type="spellEnd"/>
+      <w:r>
+        <w:t xml:space="preserve"> search algorithm such that neighbors of the current solution are computed by shuffling a fixed number of bits in a given cell (row). Each shuffle iteration is defined as a single pairwise swap of two randomly selected bits in the cell. The number of shuffle iterations used to compute each neighbor is a parameter which we define at the beginning of each trial. For each cell, we compute a fixed number of neighbors each having been perturbed in that cell. A cell is defined as </w:t>
+      </w:r>
+      <w:proofErr w:type="spellStart"/>
+      <w:r>
+        <w:t>tabu</w:t>
+      </w:r>
+      <w:proofErr w:type="spellEnd"/>
+      <w:r>
+        <w:t xml:space="preserve"> if it was perturbed in the recent past, thus preventing searching neighbors with</w:t>
+      </w:r>
+      <w:r>
+        <w:t xml:space="preserve"> perturbations in the same cell</w:t>
+      </w:r>
+      <w:r>
+        <w:t xml:space="preserve">. </w:t>
       </w:r>
     </w:p>
     <w:p>
@@ -1633,7 +1720,23 @@
         <w:pStyle w:val="FirstBody"/>
       </w:pPr>
       <w:r>
-        <w:t xml:space="preserve">The title of the paper is centered 25mm (1”) below the top of the page in 16 or 14 point bold font. Use 14 pt font only if the length of your title makes it necessary. </w:t>
+        <w:t xml:space="preserve">The title of the paper is centered 25mm (1”) below the top of the page in 16 or 14 point bold font. Use 14 </w:t>
+      </w:r>
+      <w:proofErr w:type="spellStart"/>
+      <w:r>
+        <w:t>pt</w:t>
+      </w:r>
+      <w:proofErr w:type="spellEnd"/>
+      <w:r>
+        <w:t xml:space="preserve"> </w:t>
+      </w:r>
+      <w:proofErr w:type="gramStart"/>
+      <w:r>
+        <w:t>font</w:t>
+      </w:r>
+      <w:proofErr w:type="gramEnd"/>
+      <w:r>
+        <w:t xml:space="preserve"> only if the length of your title makes it necessary. </w:t>
       </w:r>
     </w:p>
     <w:p>
@@ -1647,9 +1750,45 @@
     <w:p>
       <w:pPr>
         <w:pStyle w:val="FirstBody"/>
-      </w:pPr>
-      <w:r>
-        <w:t xml:space="preserve">The title of the paper is centered 25mm (1”) below the top of the page in 16 or 14 point bold font. Use 14 pt font only if the length of your title makes it necessary. </w:t>
+        <w:ind w:firstLine="432"/>
+      </w:pPr>
+      <w:r>
+        <w:t xml:space="preserve">Dynamically dimensioned search was left relatively unchanged from the original implementation provided for homework 8. A neighbor of the current solution is computed by selecting a </w:t>
+      </w:r>
+      <w:proofErr w:type="spellStart"/>
+      <w:r>
+        <w:t>subvector</w:t>
+      </w:r>
+      <w:proofErr w:type="spellEnd"/>
+      <w:r>
+        <w:t xml:space="preserve"> of each cell (row vector) to shuffle, where the size of the </w:t>
+      </w:r>
+      <w:proofErr w:type="spellStart"/>
+      <w:r>
+        <w:t>subvector</w:t>
+      </w:r>
+      <w:proofErr w:type="spellEnd"/>
+      <w:r>
+        <w:t xml:space="preserve"> follows a </w:t>
+      </w:r>
+      <w:proofErr w:type="spellStart"/>
+      <w:r>
+        <w:t>gaussian</w:t>
+      </w:r>
+      <w:proofErr w:type="spellEnd"/>
+      <w:r>
+        <w:t xml:space="preserve"> distribution with standard deviation sigma. This </w:t>
+      </w:r>
+      <w:proofErr w:type="spellStart"/>
+      <w:r>
+        <w:t>subvector</w:t>
+      </w:r>
+      <w:proofErr w:type="spellEnd"/>
+      <w:r>
+        <w:t xml:space="preserve"> would be selected from a random location anywhere within the cell. Effectively, each cell is treated as a separate dimension for DDS to search. After each iteration, the probability of changing each dimension decreases exponentially.</w:t>
+      </w:r>
+      <w:r>
+        <w:t xml:space="preserve"> </w:t>
       </w:r>
     </w:p>
     <w:p>
@@ -1657,6 +1796,7 @@
         <w:pStyle w:val="Heading1"/>
       </w:pPr>
       <w:r>
+        <w:lastRenderedPageBreak/>
         <w:t>The Sperling Method</w:t>
       </w:r>
     </w:p>
@@ -1665,7 +1805,15 @@
         <w:pStyle w:val="FirstBody"/>
       </w:pPr>
       <w:r>
-        <w:t>The main text for your paragraphs should be 10pt font with 1 or 2 pt leading. Again, don’t use a typewriter-style font (e.g. Courier). Use a more readable and clear font l</w:t>
+        <w:t xml:space="preserve">The main text for your paragraphs should be 10pt font with 1 or 2 </w:t>
+      </w:r>
+      <w:proofErr w:type="spellStart"/>
+      <w:r>
+        <w:t>pt</w:t>
+      </w:r>
+      <w:proofErr w:type="spellEnd"/>
+      <w:r>
+        <w:t xml:space="preserve"> leading. Again, don’t use a typewriter-style font (e.g. Courier). Use a more readable and clear font l</w:t>
       </w:r>
       <w:r>
         <w:t>ike Times Roman for your paper.</w:t>
@@ -1696,10 +1844,7 @@
         <w:pStyle w:val="Heading2"/>
       </w:pPr>
       <w:r>
-        <w:t>Random Sampling</w:t>
-      </w:r>
-      <w:r>
-        <w:t xml:space="preserve"> (RS)</w:t>
+        <w:t>Random Sampling (RS)</w:t>
       </w:r>
     </w:p>
     <w:p>
@@ -1707,7 +1852,23 @@
         <w:pStyle w:val="FirstBody"/>
       </w:pPr>
       <w:r>
-        <w:t xml:space="preserve">The title of the paper is centered 25mm (1”) below the top of the page in 16 or 14 point bold font. Use 14 pt font only if the length of your title makes it necessary. </w:t>
+        <w:t xml:space="preserve">The title of the paper is centered 25mm (1”) below the top of the page in 16 or 14 point bold font. Use 14 </w:t>
+      </w:r>
+      <w:proofErr w:type="spellStart"/>
+      <w:r>
+        <w:t>pt</w:t>
+      </w:r>
+      <w:proofErr w:type="spellEnd"/>
+      <w:r>
+        <w:t xml:space="preserve"> </w:t>
+      </w:r>
+      <w:proofErr w:type="gramStart"/>
+      <w:r>
+        <w:t>font</w:t>
+      </w:r>
+      <w:proofErr w:type="gramEnd"/>
+      <w:r>
+        <w:t xml:space="preserve"> only if the length of your title makes it necessary. </w:t>
       </w:r>
     </w:p>
     <w:p>
@@ -1715,10 +1876,7 @@
         <w:pStyle w:val="Heading2"/>
       </w:pPr>
       <w:r>
-        <w:t>Simulated Annealing</w:t>
-      </w:r>
-      <w:r>
-        <w:t xml:space="preserve"> (SA)</w:t>
+        <w:t>Simulated Annealing (SA)</w:t>
       </w:r>
     </w:p>
     <w:p>
@@ -1745,11 +1903,7 @@
         <w:t>Before experimenting with parameter values we needed to define our neighborhood.  F</w:t>
       </w:r>
       <w:r>
-        <w:t xml:space="preserve">or SA, we found neighbors by </w:t>
-      </w:r>
-      <w:r>
-        <w:lastRenderedPageBreak/>
-        <w:t xml:space="preserve">randomly selecting a cell, and then changing one of its channel allocations.  So within a row in a current allocation </w:t>
+        <w:t xml:space="preserve">or SA, we found neighbors by randomly selecting a cell, and then changing one of its channel allocations.  So within a row in a current allocation </w:t>
       </w:r>
       <w:r>
         <w:rPr>
@@ -1822,6 +1976,9 @@
             <m:t>=152934534.3</m:t>
           </m:r>
           <m:r>
+            <m:rPr>
+              <m:sty m:val="p"/>
+            </m:rPr>
             <w:rPr>
               <w:rFonts w:ascii="Cambria Math" w:hAnsi="Cambria Math"/>
             </w:rPr>
@@ -2034,13 +2191,7 @@
                 <w:rPr>
                   <w:rFonts w:ascii="Cambria Math" w:hAnsi="Cambria Math"/>
                 </w:rPr>
-                <m:t>-</m:t>
-              </m:r>
-              <m:r>
-                <w:rPr>
-                  <w:rFonts w:ascii="Cambria Math" w:hAnsi="Cambria Math"/>
-                </w:rPr>
-                <m:t>3</m:t>
+                <m:t>-3</m:t>
               </m:r>
             </m:num>
             <m:den>
@@ -2099,6 +2250,9 @@
             <m:t>=28.47</m:t>
           </m:r>
           <m:r>
+            <m:rPr>
+              <m:sty m:val="p"/>
+            </m:rPr>
             <w:rPr>
               <w:rFonts w:ascii="Cambria Math" w:hAnsi="Cambria Math"/>
             </w:rPr>
@@ -2260,13 +2414,7 @@
                         <w:rPr>
                           <w:rFonts w:ascii="Cambria Math" w:hAnsi="Cambria Math"/>
                         </w:rPr>
-                        <m:t>-</m:t>
-                      </m:r>
-                      <m:r>
-                        <w:rPr>
-                          <w:rFonts w:ascii="Cambria Math" w:hAnsi="Cambria Math"/>
-                        </w:rPr>
-                        <m:t>3</m:t>
+                        <m:t>-3</m:t>
                       </m:r>
                     </m:num>
                     <m:den>
@@ -2289,19 +2437,7 @@
                         <w:rPr>
                           <w:rFonts w:ascii="Cambria Math" w:hAnsi="Cambria Math"/>
                         </w:rPr>
-                        <m:t>(</m:t>
-                      </m:r>
-                      <m:r>
-                        <w:rPr>
-                          <w:rFonts w:ascii="Cambria Math" w:hAnsi="Cambria Math"/>
-                        </w:rPr>
-                        <m:t>0.5</m:t>
-                      </m:r>
-                      <m:r>
-                        <w:rPr>
-                          <w:rFonts w:ascii="Cambria Math" w:hAnsi="Cambria Math"/>
-                        </w:rPr>
-                        <m:t>)</m:t>
+                        <m:t>(0.5)</m:t>
                       </m:r>
                     </m:den>
                   </m:f>
@@ -2313,13 +2449,7 @@
                 <w:rPr>
                   <w:rFonts w:ascii="Cambria Math" w:hAnsi="Cambria Math"/>
                 </w:rPr>
-                <m:t>1/</m:t>
-              </m:r>
-              <m:r>
-                <w:rPr>
-                  <w:rFonts w:ascii="Cambria Math" w:hAnsi="Cambria Math"/>
-                </w:rPr>
-                <m:t>500</m:t>
+                <m:t>1/500</m:t>
               </m:r>
             </m:sup>
           </m:sSup>
@@ -2348,7 +2478,11 @@
         <w:t xml:space="preserve"> and standard deviation of 3.02</w:t>
       </w:r>
       <w:r>
-        <w:t>, a huge improvement!  However, looking at the data it appeared that the algorithm was making the most improvements in the greedy stages (after 500 iterations).  We ran a number of trials and disco</w:t>
+        <w:t xml:space="preserve">, a huge improvement!  However, looking at the data it appeared that the algorithm was making the </w:t>
+      </w:r>
+      <w:r>
+        <w:lastRenderedPageBreak/>
+        <w:t>most improvements in the greedy stages (after 500 iterations).  We ran a number of trials and disco</w:t>
       </w:r>
       <w:r>
         <w:t>vered something very upsetting…setting the parameters so that SA became a stochastic greedy search led to better results than the true SA!  With parameters:</w:t>
@@ -2398,6 +2532,9 @@
             <m:t>=0.1</m:t>
           </m:r>
           <m:r>
+            <m:rPr>
+              <m:sty m:val="p"/>
+            </m:rPr>
             <w:rPr>
               <w:rFonts w:ascii="Cambria Math" w:hAnsi="Cambria Math"/>
             </w:rPr>
@@ -2445,18 +2582,86 @@
         <w:pStyle w:val="Heading2"/>
       </w:pPr>
       <w:r>
-        <w:t>Tabu Search</w:t>
-      </w:r>
-      <w:r>
-        <w:t xml:space="preserve"> (TS)</w:t>
+        <w:t>Tabu Search (TS)</w:t>
       </w:r>
     </w:p>
     <w:p>
       <w:pPr>
         <w:pStyle w:val="FirstBody"/>
-      </w:pPr>
-      <w:r>
-        <w:t xml:space="preserve">The title of the paper is centered 25mm (1”) below the top of the page in 16 or 14 point bold font. Use 14 pt font only if the length of your title makes it necessary. </w:t>
+        <w:ind w:firstLine="576"/>
+      </w:pPr>
+      <w:r>
+        <w:t xml:space="preserve">The </w:t>
+      </w:r>
+      <w:r>
+        <w:t xml:space="preserve">base </w:t>
+      </w:r>
+      <w:proofErr w:type="spellStart"/>
+      <w:r>
+        <w:t>Tabu</w:t>
+      </w:r>
+      <w:proofErr w:type="spellEnd"/>
+      <w:r>
+        <w:t xml:space="preserve"> Search algorithm took approximately 30 seconds per </w:t>
+      </w:r>
+      <w:r>
+        <w:rPr>
+          <w:i/>
+        </w:rPr>
+        <w:t>iteration</w:t>
+      </w:r>
+      <w:r>
+        <w:t xml:space="preserve">, since a single pairwise swap of two </w:t>
+      </w:r>
+      <w:r>
+        <w:t xml:space="preserve">(different value) </w:t>
+      </w:r>
+      <w:r>
+        <w:t>bits in one cell would constitute a new neighbor</w:t>
+      </w:r>
+      <w:r>
+        <w:t>. The number of neighbors for a given solution is on the order of several thousand. This basic approach</w:t>
+      </w:r>
+      <w:r>
+        <w:t xml:space="preserve"> was much too slow to compute any meaningful solutions. Therefore, we decided to experiment with different ways of constraining the neighborhood search space for each current solution.</w:t>
+      </w:r>
+    </w:p>
+    <w:p>
+      <w:pPr>
+        <w:pStyle w:val="FirstBody"/>
+      </w:pPr>
+      <w:r>
+        <w:tab/>
+        <w:t>By limiting the number of pairwise swaps per cell, and the total number of neighbors having perturbations in each given cell, we were able to reduce the per-trial time to approximately 15 seconds. Better results could have been achieved with long</w:t>
+      </w:r>
+      <w:r>
+        <w:t>er</w:t>
+      </w:r>
+      <w:r>
+        <w:t xml:space="preserve"> computation time and larger neighbor</w:t>
+      </w:r>
+      <w:r>
+        <w:t xml:space="preserve">hood </w:t>
+      </w:r>
+      <w:proofErr w:type="gramStart"/>
+      <w:r>
+        <w:t>searche</w:t>
+      </w:r>
+      <w:r>
+        <w:t>s,</w:t>
+      </w:r>
+      <w:proofErr w:type="gramEnd"/>
+      <w:r>
+        <w:t xml:space="preserve"> however the marginal increase in avera</w:t>
+      </w:r>
+      <w:r>
+        <w:t>g</w:t>
+      </w:r>
+      <w:r>
+        <w:t xml:space="preserve">e best solution cost </w:t>
+      </w:r>
+      <w:r>
+        <w:t xml:space="preserve">was not worth the extra cpu time required. </w:t>
       </w:r>
     </w:p>
     <w:p>
@@ -2464,11 +2669,91 @@
         <w:pStyle w:val="Heading2"/>
       </w:pPr>
       <w:r>
+        <w:t>Genetic Algorithm (GA)</w:t>
+      </w:r>
+    </w:p>
+    <w:p>
+      <w:pPr>
+        <w:pStyle w:val="FirstBody"/>
+      </w:pPr>
+      <w:r>
+        <w:t xml:space="preserve">The title of the paper is centered 25mm (1”) below the top of the page in 16 or 14 point bold font. Use 14 </w:t>
+      </w:r>
+      <w:proofErr w:type="spellStart"/>
+      <w:r>
+        <w:t>pt</w:t>
+      </w:r>
+      <w:proofErr w:type="spellEnd"/>
+      <w:r>
+        <w:t xml:space="preserve"> </w:t>
+      </w:r>
+      <w:proofErr w:type="gramStart"/>
+      <w:r>
+        <w:t>font</w:t>
+      </w:r>
+      <w:proofErr w:type="gramEnd"/>
+      <w:r>
+        <w:t xml:space="preserve"> only if the length of your title makes it necessary. </w:t>
+      </w:r>
+    </w:p>
+    <w:p>
+      <w:pPr>
+        <w:pStyle w:val="Heading2"/>
+      </w:pPr>
+      <w:r>
+        <w:t>Dynamically Dimensioned Search (DDS)</w:t>
+      </w:r>
+    </w:p>
+    <w:p>
+      <w:pPr>
+        <w:pStyle w:val="FirstBody"/>
+      </w:pPr>
+      <w:r>
+        <w:t xml:space="preserve">The title of the paper is centered 25mm (1”) below the top of the page in 16 or 14 point bold font. Use 14 </w:t>
+      </w:r>
+      <w:proofErr w:type="spellStart"/>
+      <w:r>
+        <w:t>pt</w:t>
+      </w:r>
+      <w:proofErr w:type="spellEnd"/>
+      <w:r>
+        <w:t xml:space="preserve"> </w:t>
+      </w:r>
+      <w:proofErr w:type="gramStart"/>
+      <w:r>
+        <w:t>font</w:t>
+      </w:r>
+      <w:proofErr w:type="gramEnd"/>
+      <w:r>
+        <w:t xml:space="preserve"> only if the length of your title makes it necessary. </w:t>
+      </w:r>
+    </w:p>
+    <w:p>
+      <w:pPr>
+        <w:pStyle w:val="Heading1"/>
+      </w:pPr>
+      <w:r>
+        <w:t>Comparison of Algorithms</w:t>
+      </w:r>
+    </w:p>
+    <w:p>
+      <w:pPr>
+        <w:pStyle w:val="FirstBody"/>
+      </w:pPr>
+      <w:r>
+        <w:t>Do not use footnotes in your paper.</w:t>
+      </w:r>
+    </w:p>
+    <w:p>
+      <w:pPr>
+        <w:pStyle w:val="Heading1"/>
+      </w:pPr>
+      <w:r>
         <w:lastRenderedPageBreak/>
-        <w:t>Genetic Algorithm</w:t>
-      </w:r>
-      <w:r>
-        <w:t xml:space="preserve"> (GA)</w:t>
+        <w:t>B</w:t>
+      </w:r>
+      <w:r>
+        <w:t>est Solution</w:t>
       </w:r>
     </w:p>
     <w:p>
@@ -2476,61 +2761,15 @@
         <w:pStyle w:val="FirstBody"/>
       </w:pPr>
       <w:r>
-        <w:t xml:space="preserve">The title of the paper is centered 25mm (1”) below the top of the page in 16 or 14 point bold font. Use 14 pt font only if the length of your title makes it necessary. </w:t>
-      </w:r>
-    </w:p>
-    <w:p>
-      <w:pPr>
-        <w:pStyle w:val="Heading2"/>
-      </w:pPr>
-      <w:r>
-        <w:t>Dynamically Dimensioned Search</w:t>
-      </w:r>
-      <w:r>
-        <w:t xml:space="preserve"> (DDS)</w:t>
-      </w:r>
-    </w:p>
-    <w:p>
-      <w:pPr>
-        <w:pStyle w:val="FirstBody"/>
-      </w:pPr>
-      <w:r>
-        <w:t xml:space="preserve">The title of the paper is centered 25mm (1”) below the top of the page in 16 or 14 point bold font. Use 14 pt font only if the length of your title makes it necessary. </w:t>
-      </w:r>
-    </w:p>
-    <w:p>
-      <w:pPr>
-        <w:pStyle w:val="Heading1"/>
-      </w:pPr>
-      <w:r>
-        <w:t>Comparison of Algorithms</w:t>
-      </w:r>
-    </w:p>
-    <w:p>
-      <w:pPr>
-        <w:pStyle w:val="FirstBody"/>
-      </w:pPr>
-      <w:r>
-        <w:t>Do not use footnotes in your paper.</w:t>
-      </w:r>
-    </w:p>
-    <w:p>
-      <w:pPr>
-        <w:pStyle w:val="Heading1"/>
-      </w:pPr>
-      <w:r>
-        <w:t>B</w:t>
-      </w:r>
-      <w:r>
-        <w:t>est Solution</w:t>
-      </w:r>
-    </w:p>
-    <w:p>
-      <w:pPr>
-        <w:pStyle w:val="FirstBody"/>
-      </w:pPr>
-      <w:r>
-        <w:t>Author’s name and year, e.g., (Fogel 1995), is the preferred format. Check to be sure that the references are complete and accurate.</w:t>
+        <w:t>Author’s name and year, e.g., (</w:t>
+      </w:r>
+      <w:proofErr w:type="spellStart"/>
+      <w:r>
+        <w:t>Fogel</w:t>
+      </w:r>
+      <w:proofErr w:type="spellEnd"/>
+      <w:r>
+        <w:t xml:space="preserve"> 1995), is the preferred format. Check to be sure that the references are complete and accurate.</w:t>
       </w:r>
     </w:p>
     <w:p>
@@ -2571,8 +2810,10 @@
           <w:shd w:val="clear" w:color="auto" w:fill="FFFFFF"/>
           <w:lang w:eastAsia="zh-CN" w:bidi="th-TH"/>
         </w:rPr>
-        <w:t>The problem of channel allocation for cellular networks is very difficult to solve due to the sheer size of the solution space. Conventional optimization methods cannot be applied to such a problem due to limitations on execution time. Thus, we apply heuristic approaches to search for as a good of a solution as possible within the given time constraints. We have tested several heuristic algorithms including Random Sampling, Simulated Annealing, Greedy Search, Tabu Search, and Dynamically Dimensioned Search. We have also evaluated and compared the results produced by these algorithms, as well as the results produced by our own novel proprietary algor</w:t>
-      </w:r>
+        <w:t>The problem of channel allocation for cellular networks is very difficult to so</w:t>
+      </w:r>
+      <w:bookmarkStart w:id="0" w:name="_GoBack"/>
+      <w:bookmarkEnd w:id="0"/>
       <w:r>
         <w:rPr>
           <w:rFonts w:cs="Times"/>
@@ -2580,7 +2821,66 @@
           <w:shd w:val="clear" w:color="auto" w:fill="FFFFFF"/>
           <w:lang w:eastAsia="zh-CN" w:bidi="th-TH"/>
         </w:rPr>
-        <w:t>ithm: The Sperling Method</w:t>
+        <w:t xml:space="preserve">lve due to the sheer size of the solution space. Conventional optimization methods cannot be applied to such a problem due to limitations on execution time. Thus, we apply heuristic approaches to search for as a good of a solution as possible within the given time constraints. We have tested several heuristic algorithms including Random Sampling, Simulated Annealing, Greedy Search, </w:t>
+      </w:r>
+      <w:proofErr w:type="spellStart"/>
+      <w:r>
+        <w:rPr>
+          <w:rFonts w:cs="Times"/>
+          <w:color w:val="222222"/>
+          <w:shd w:val="clear" w:color="auto" w:fill="FFFFFF"/>
+          <w:lang w:eastAsia="zh-CN" w:bidi="th-TH"/>
+        </w:rPr>
+        <w:t>Tabu</w:t>
+      </w:r>
+      <w:proofErr w:type="spellEnd"/>
+      <w:r>
+        <w:rPr>
+          <w:rFonts w:cs="Times"/>
+          <w:color w:val="222222"/>
+          <w:shd w:val="clear" w:color="auto" w:fill="FFFFFF"/>
+          <w:lang w:eastAsia="zh-CN" w:bidi="th-TH"/>
+        </w:rPr>
+        <w:t xml:space="preserve"> Search, and Dynamically Dimensioned Search. We have also evaluated and compared the results produced by these algorithms, as well as the results produced by our own novel proprietary algor</w:t>
+      </w:r>
+      <w:r>
+        <w:rPr>
+          <w:rFonts w:cs="Times"/>
+          <w:color w:val="222222"/>
+          <w:shd w:val="clear" w:color="auto" w:fill="FFFFFF"/>
+          <w:lang w:eastAsia="zh-CN" w:bidi="th-TH"/>
+        </w:rPr>
+        <w:t xml:space="preserve">ithm: The </w:t>
+      </w:r>
+      <w:proofErr w:type="spellStart"/>
+      <w:r>
+        <w:rPr>
+          <w:rFonts w:cs="Times"/>
+          <w:color w:val="222222"/>
+          <w:shd w:val="clear" w:color="auto" w:fill="FFFFFF"/>
+          <w:lang w:eastAsia="zh-CN" w:bidi="th-TH"/>
+        </w:rPr>
+        <w:t>Sperling</w:t>
+      </w:r>
+      <w:proofErr w:type="spellEnd"/>
+      <w:r>
+        <w:rPr>
+          <w:rFonts w:cs="Times"/>
+          <w:color w:val="222222"/>
+          <w:shd w:val="clear" w:color="auto" w:fill="FFFFFF"/>
+          <w:lang w:eastAsia="zh-CN" w:bidi="th-TH"/>
+        </w:rPr>
+        <w:t xml:space="preserve"> </w:t>
+      </w:r>
+      <w:proofErr w:type="spellStart"/>
+      <w:r>
+        <w:rPr>
+          <w:rFonts w:cs="Times"/>
+          <w:color w:val="222222"/>
+          <w:shd w:val="clear" w:color="auto" w:fill="FFFFFF"/>
+          <w:lang w:eastAsia="zh-CN" w:bidi="th-TH"/>
+        </w:rPr>
+        <w:t>Method</w:t>
       </w:r>
       <w:r>
         <w:rPr>
@@ -2592,6 +2892,7 @@
         </w:rPr>
         <w:t>TM</w:t>
       </w:r>
+      <w:proofErr w:type="spellEnd"/>
       <w:r>
         <w:rPr>
           <w:rFonts w:cs="Times"/>
@@ -2626,7 +2927,37 @@
           <w:shd w:val="clear" w:color="auto" w:fill="FFFFFF"/>
           <w:lang w:eastAsia="zh-CN" w:bidi="th-TH"/>
         </w:rPr>
-        <w:t>s.  What came as a surprise was discovering that as we made Simulated Annealing greedier, it kept finding increasingly better results.  However, The Sperling Method</w:t>
+        <w:t xml:space="preserve">s.  What came as a surprise was discovering that as we made Simulated Annealing greedier, it kept finding increasingly better results.  However, The </w:t>
+      </w:r>
+      <w:proofErr w:type="spellStart"/>
+      <w:r>
+        <w:rPr>
+          <w:rFonts w:cs="Times"/>
+          <w:color w:val="222222"/>
+          <w:shd w:val="clear" w:color="auto" w:fill="FFFFFF"/>
+          <w:lang w:eastAsia="zh-CN" w:bidi="th-TH"/>
+        </w:rPr>
+        <w:t>Sperling</w:t>
+      </w:r>
+      <w:proofErr w:type="spellEnd"/>
+      <w:r>
+        <w:rPr>
+          <w:rFonts w:cs="Times"/>
+          <w:color w:val="222222"/>
+          <w:shd w:val="clear" w:color="auto" w:fill="FFFFFF"/>
+          <w:lang w:eastAsia="zh-CN" w:bidi="th-TH"/>
+        </w:rPr>
+        <w:t xml:space="preserve"> </w:t>
+      </w:r>
+      <w:proofErr w:type="spellStart"/>
+      <w:r>
+        <w:rPr>
+          <w:rFonts w:cs="Times"/>
+          <w:color w:val="222222"/>
+          <w:shd w:val="clear" w:color="auto" w:fill="FFFFFF"/>
+          <w:lang w:eastAsia="zh-CN" w:bidi="th-TH"/>
+        </w:rPr>
+        <w:t>Method</w:t>
       </w:r>
       <w:r>
         <w:rPr>
@@ -2638,6 +2969,7 @@
         </w:rPr>
         <w:t>TM</w:t>
       </w:r>
+      <w:proofErr w:type="spellEnd"/>
       <w:r>
         <w:rPr>
           <w:rFonts w:cs="Times"/>
@@ -2666,23 +2998,41 @@
         <w:pStyle w:val="FirstBody"/>
       </w:pPr>
       <w:r>
-        <w:t>Michael Jalkio modified the simulated annealing code from homework 2 for this assignment.</w:t>
-      </w:r>
-      <w:r>
-        <w:t xml:space="preserve">  He then tested it to find the best parameters (using random allocations as well as the Sperling method).</w:t>
+        <w:t xml:space="preserve">Michael </w:t>
+      </w:r>
+      <w:proofErr w:type="spellStart"/>
+      <w:r>
+        <w:t>Jalkio</w:t>
+      </w:r>
+      <w:proofErr w:type="spellEnd"/>
+      <w:r>
+        <w:t xml:space="preserve"> modified the simulated annealing code from homework 2 for this assignment.</w:t>
+      </w:r>
+      <w:r>
+        <w:t xml:space="preserve">  He then tested it to find the best parameters (using random allocations as well as the </w:t>
+      </w:r>
+      <w:proofErr w:type="spellStart"/>
+      <w:r>
+        <w:t>Sperling</w:t>
+      </w:r>
+      <w:proofErr w:type="spellEnd"/>
+      <w:r>
+        <w:t xml:space="preserve"> method).</w:t>
       </w:r>
       <w:r>
         <w:t xml:space="preserve">  He also wrote the </w:t>
       </w:r>
       <w:r>
-        <w:t xml:space="preserve">beginning of the report </w:t>
-      </w:r>
-      <w:r>
-        <w:lastRenderedPageBreak/>
-        <w:t>(from the title through section 3), and the parts in section 4 and 6 dealing with SA.  For funsies he ran a greedy SA for a really long time and found that it could find an allocation with a cost of only 75!</w:t>
-      </w:r>
-      <w:bookmarkStart w:id="0" w:name="_GoBack"/>
-      <w:bookmarkEnd w:id="0"/>
+        <w:t xml:space="preserve">beginning of the report (from the title through section 3), and the parts in section 4 and 6 dealing with SA.  For </w:t>
+      </w:r>
+      <w:proofErr w:type="spellStart"/>
+      <w:r>
+        <w:t>funsies</w:t>
+      </w:r>
+      <w:proofErr w:type="spellEnd"/>
+      <w:r>
+        <w:t xml:space="preserve"> he ran a greedy SA for a really long time and found that it could find an allocation with a cost of only 75!</w:t>
+      </w:r>
     </w:p>
     <w:sectPr>
       <w:type w:val="continuous"/>
@@ -2696,7 +3046,7 @@
 </file>
 
 <file path=word/endnotes.xml><?xml version="1.0" encoding="utf-8"?>
-<w:endnotes xmlns:wpc="http://schemas.microsoft.com/office/word/2010/wordprocessingCanvas" xmlns:mc="http://schemas.openxmlformats.org/markup-compatibility/2006" xmlns:o="urn:schemas-microsoft-com:office:office" xmlns:r="http://schemas.openxmlformats.org/officeDocument/2006/relationships" xmlns:m="http://schemas.openxmlformats.org/officeDocument/2006/math" xmlns:v="urn:schemas-microsoft-com:vml" xmlns:wp14="http://schemas.microsoft.com/office/word/2010/wordprocessingDrawing" xmlns:wp="http://schemas.openxmlformats.org/drawingml/2006/wordprocessingDrawing" xmlns:w10="urn:schemas-microsoft-com:office:word" xmlns:w="http://schemas.openxmlformats.org/wordprocessingml/2006/main" xmlns:w14="http://schemas.microsoft.com/office/word/2010/wordml" xmlns:w15="http://schemas.microsoft.com/office/word/2012/wordml" xmlns:wpg="http://schemas.microsoft.com/office/word/2010/wordprocessingGroup" xmlns:wpi="http://schemas.microsoft.com/office/word/2010/wordprocessingInk" xmlns:wne="http://schemas.microsoft.com/office/word/2006/wordml" xmlns:wps="http://schemas.microsoft.com/office/word/2010/wordprocessingShape" mc:Ignorable="w14 w15 wp14">
+<w:endnotes xmlns:wpc="http://schemas.microsoft.com/office/word/2010/wordprocessingCanvas" xmlns:mc="http://schemas.openxmlformats.org/markup-compatibility/2006" xmlns:o="urn:schemas-microsoft-com:office:office" xmlns:r="http://schemas.openxmlformats.org/officeDocument/2006/relationships" xmlns:m="http://schemas.openxmlformats.org/officeDocument/2006/math" xmlns:v="urn:schemas-microsoft-com:vml" xmlns:wp14="http://schemas.microsoft.com/office/word/2010/wordprocessingDrawing" xmlns:wp="http://schemas.openxmlformats.org/drawingml/2006/wordprocessingDrawing" xmlns:w10="urn:schemas-microsoft-com:office:word" xmlns:w="http://schemas.openxmlformats.org/wordprocessingml/2006/main" xmlns:w14="http://schemas.microsoft.com/office/word/2010/wordml" xmlns:wpg="http://schemas.microsoft.com/office/word/2010/wordprocessingGroup" xmlns:wpi="http://schemas.microsoft.com/office/word/2010/wordprocessingInk" xmlns:wne="http://schemas.microsoft.com/office/word/2006/wordml" xmlns:wps="http://schemas.microsoft.com/office/word/2010/wordprocessingShape" mc:Ignorable="w14 wp14">
   <w:endnote w:type="separator" w:id="-1">
     <w:p>
       <w:r>
@@ -2715,7 +3065,7 @@
 </file>
 
 <file path=word/footer1.xml><?xml version="1.0" encoding="utf-8"?>
-<w:ftr xmlns:wpc="http://schemas.microsoft.com/office/word/2010/wordprocessingCanvas" xmlns:mc="http://schemas.openxmlformats.org/markup-compatibility/2006" xmlns:o="urn:schemas-microsoft-com:office:office" xmlns:r="http://schemas.openxmlformats.org/officeDocument/2006/relationships" xmlns:m="http://schemas.openxmlformats.org/officeDocument/2006/math" xmlns:v="urn:schemas-microsoft-com:vml" xmlns:wp14="http://schemas.microsoft.com/office/word/2010/wordprocessingDrawing" xmlns:wp="http://schemas.openxmlformats.org/drawingml/2006/wordprocessingDrawing" xmlns:w10="urn:schemas-microsoft-com:office:word" xmlns:w="http://schemas.openxmlformats.org/wordprocessingml/2006/main" xmlns:w14="http://schemas.microsoft.com/office/word/2010/wordml" xmlns:w15="http://schemas.microsoft.com/office/word/2012/wordml" xmlns:wpg="http://schemas.microsoft.com/office/word/2010/wordprocessingGroup" xmlns:wpi="http://schemas.microsoft.com/office/word/2010/wordprocessingInk" xmlns:wne="http://schemas.microsoft.com/office/word/2006/wordml" xmlns:wps="http://schemas.microsoft.com/office/word/2010/wordprocessingShape" mc:Ignorable="w14 w15 wp14">
+<w:ftr xmlns:wpc="http://schemas.microsoft.com/office/word/2010/wordprocessingCanvas" xmlns:mc="http://schemas.openxmlformats.org/markup-compatibility/2006" xmlns:o="urn:schemas-microsoft-com:office:office" xmlns:r="http://schemas.openxmlformats.org/officeDocument/2006/relationships" xmlns:m="http://schemas.openxmlformats.org/officeDocument/2006/math" xmlns:v="urn:schemas-microsoft-com:vml" xmlns:wp14="http://schemas.microsoft.com/office/word/2010/wordprocessingDrawing" xmlns:wp="http://schemas.openxmlformats.org/drawingml/2006/wordprocessingDrawing" xmlns:w10="urn:schemas-microsoft-com:office:word" xmlns:w="http://schemas.openxmlformats.org/wordprocessingml/2006/main" xmlns:w14="http://schemas.microsoft.com/office/word/2010/wordml" xmlns:wpg="http://schemas.microsoft.com/office/word/2010/wordprocessingGroup" xmlns:wpi="http://schemas.microsoft.com/office/word/2010/wordprocessingInk" xmlns:wne="http://schemas.microsoft.com/office/word/2006/wordml" xmlns:wps="http://schemas.microsoft.com/office/word/2010/wordprocessingShape" mc:Ignorable="w14 wp14">
   <w:p>
     <w:pPr>
       <w:pStyle w:val="Footer"/>
@@ -2753,7 +3103,7 @@
 </file>
 
 <file path=word/footer2.xml><?xml version="1.0" encoding="utf-8"?>
-<w:ftr xmlns:wpc="http://schemas.microsoft.com/office/word/2010/wordprocessingCanvas" xmlns:mc="http://schemas.openxmlformats.org/markup-compatibility/2006" xmlns:o="urn:schemas-microsoft-com:office:office" xmlns:r="http://schemas.openxmlformats.org/officeDocument/2006/relationships" xmlns:m="http://schemas.openxmlformats.org/officeDocument/2006/math" xmlns:v="urn:schemas-microsoft-com:vml" xmlns:wp14="http://schemas.microsoft.com/office/word/2010/wordprocessingDrawing" xmlns:wp="http://schemas.openxmlformats.org/drawingml/2006/wordprocessingDrawing" xmlns:w10="urn:schemas-microsoft-com:office:word" xmlns:w="http://schemas.openxmlformats.org/wordprocessingml/2006/main" xmlns:w14="http://schemas.microsoft.com/office/word/2010/wordml" xmlns:w15="http://schemas.microsoft.com/office/word/2012/wordml" xmlns:wpg="http://schemas.microsoft.com/office/word/2010/wordprocessingGroup" xmlns:wpi="http://schemas.microsoft.com/office/word/2010/wordprocessingInk" xmlns:wne="http://schemas.microsoft.com/office/word/2006/wordml" xmlns:wps="http://schemas.microsoft.com/office/word/2010/wordprocessingShape" mc:Ignorable="w14 w15 wp14">
+<w:ftr xmlns:wpc="http://schemas.microsoft.com/office/word/2010/wordprocessingCanvas" xmlns:mc="http://schemas.openxmlformats.org/markup-compatibility/2006" xmlns:o="urn:schemas-microsoft-com:office:office" xmlns:r="http://schemas.openxmlformats.org/officeDocument/2006/relationships" xmlns:m="http://schemas.openxmlformats.org/officeDocument/2006/math" xmlns:v="urn:schemas-microsoft-com:vml" xmlns:wp14="http://schemas.microsoft.com/office/word/2010/wordprocessingDrawing" xmlns:wp="http://schemas.openxmlformats.org/drawingml/2006/wordprocessingDrawing" xmlns:w10="urn:schemas-microsoft-com:office:word" xmlns:w="http://schemas.openxmlformats.org/wordprocessingml/2006/main" xmlns:w14="http://schemas.microsoft.com/office/word/2010/wordml" xmlns:wpg="http://schemas.microsoft.com/office/word/2010/wordprocessingGroup" xmlns:wpi="http://schemas.microsoft.com/office/word/2010/wordprocessingInk" xmlns:wne="http://schemas.microsoft.com/office/word/2006/wordml" xmlns:wps="http://schemas.microsoft.com/office/word/2010/wordprocessingShape" mc:Ignorable="w14 wp14">
   <w:p>
     <w:pPr>
       <w:pStyle w:val="Footer"/>
@@ -2785,7 +3135,7 @@
         <w:rStyle w:val="PageNumber"/>
         <w:noProof/>
       </w:rPr>
-      <w:t>1</w:t>
+      <w:t>3</w:t>
     </w:r>
     <w:r>
       <w:rPr>
@@ -2804,7 +3154,7 @@
 </file>
 
 <file path=word/footnotes.xml><?xml version="1.0" encoding="utf-8"?>
-<w:footnotes xmlns:wpc="http://schemas.microsoft.com/office/word/2010/wordprocessingCanvas" xmlns:mc="http://schemas.openxmlformats.org/markup-compatibility/2006" xmlns:o="urn:schemas-microsoft-com:office:office" xmlns:r="http://schemas.openxmlformats.org/officeDocument/2006/relationships" xmlns:m="http://schemas.openxmlformats.org/officeDocument/2006/math" xmlns:v="urn:schemas-microsoft-com:vml" xmlns:wp14="http://schemas.microsoft.com/office/word/2010/wordprocessingDrawing" xmlns:wp="http://schemas.openxmlformats.org/drawingml/2006/wordprocessingDrawing" xmlns:w10="urn:schemas-microsoft-com:office:word" xmlns:w="http://schemas.openxmlformats.org/wordprocessingml/2006/main" xmlns:w14="http://schemas.microsoft.com/office/word/2010/wordml" xmlns:w15="http://schemas.microsoft.com/office/word/2012/wordml" xmlns:wpg="http://schemas.microsoft.com/office/word/2010/wordprocessingGroup" xmlns:wpi="http://schemas.microsoft.com/office/word/2010/wordprocessingInk" xmlns:wne="http://schemas.microsoft.com/office/word/2006/wordml" xmlns:wps="http://schemas.microsoft.com/office/word/2010/wordprocessingShape" mc:Ignorable="w14 w15 wp14">
+<w:footnotes xmlns:wpc="http://schemas.microsoft.com/office/word/2010/wordprocessingCanvas" xmlns:mc="http://schemas.openxmlformats.org/markup-compatibility/2006" xmlns:o="urn:schemas-microsoft-com:office:office" xmlns:r="http://schemas.openxmlformats.org/officeDocument/2006/relationships" xmlns:m="http://schemas.openxmlformats.org/officeDocument/2006/math" xmlns:v="urn:schemas-microsoft-com:vml" xmlns:wp14="http://schemas.microsoft.com/office/word/2010/wordprocessingDrawing" xmlns:wp="http://schemas.openxmlformats.org/drawingml/2006/wordprocessingDrawing" xmlns:w10="urn:schemas-microsoft-com:office:word" xmlns:w="http://schemas.openxmlformats.org/wordprocessingml/2006/main" xmlns:w14="http://schemas.microsoft.com/office/word/2010/wordml" xmlns:wpg="http://schemas.microsoft.com/office/word/2010/wordprocessingGroup" xmlns:wpi="http://schemas.microsoft.com/office/word/2010/wordprocessingInk" xmlns:wne="http://schemas.microsoft.com/office/word/2006/wordml" xmlns:wps="http://schemas.microsoft.com/office/word/2010/wordprocessingShape" mc:Ignorable="w14 wp14">
   <w:footnote w:type="separator" w:id="-1">
     <w:p>
       <w:r>
@@ -2823,7 +3173,7 @@
 </file>
 
 <file path=word/numbering.xml><?xml version="1.0" encoding="utf-8"?>
-<w:numbering xmlns:wpc="http://schemas.microsoft.com/office/word/2010/wordprocessingCanvas" xmlns:mc="http://schemas.openxmlformats.org/markup-compatibility/2006" xmlns:o="urn:schemas-microsoft-com:office:office" xmlns:r="http://schemas.openxmlformats.org/officeDocument/2006/relationships" xmlns:m="http://schemas.openxmlformats.org/officeDocument/2006/math" xmlns:v="urn:schemas-microsoft-com:vml" xmlns:wp14="http://schemas.microsoft.com/office/word/2010/wordprocessingDrawing" xmlns:wp="http://schemas.openxmlformats.org/drawingml/2006/wordprocessingDrawing" xmlns:w10="urn:schemas-microsoft-com:office:word" xmlns:w="http://schemas.openxmlformats.org/wordprocessingml/2006/main" xmlns:w14="http://schemas.microsoft.com/office/word/2010/wordml" xmlns:w15="http://schemas.microsoft.com/office/word/2012/wordml" xmlns:wpg="http://schemas.microsoft.com/office/word/2010/wordprocessingGroup" xmlns:wpi="http://schemas.microsoft.com/office/word/2010/wordprocessingInk" xmlns:wne="http://schemas.microsoft.com/office/word/2006/wordml" xmlns:wps="http://schemas.microsoft.com/office/word/2010/wordprocessingShape" mc:Ignorable="w14 w15 wp14">
+<w:numbering xmlns:wpc="http://schemas.microsoft.com/office/word/2010/wordprocessingCanvas" xmlns:mc="http://schemas.openxmlformats.org/markup-compatibility/2006" xmlns:o="urn:schemas-microsoft-com:office:office" xmlns:r="http://schemas.openxmlformats.org/officeDocument/2006/relationships" xmlns:m="http://schemas.openxmlformats.org/officeDocument/2006/math" xmlns:v="urn:schemas-microsoft-com:vml" xmlns:wp14="http://schemas.microsoft.com/office/word/2010/wordprocessingDrawing" xmlns:wp="http://schemas.openxmlformats.org/drawingml/2006/wordprocessingDrawing" xmlns:w10="urn:schemas-microsoft-com:office:word" xmlns:w="http://schemas.openxmlformats.org/wordprocessingml/2006/main" xmlns:w14="http://schemas.microsoft.com/office/word/2010/wordml" xmlns:wpg="http://schemas.microsoft.com/office/word/2010/wordprocessingGroup" xmlns:wpi="http://schemas.microsoft.com/office/word/2010/wordprocessingInk" xmlns:wne="http://schemas.microsoft.com/office/word/2006/wordml" xmlns:wps="http://schemas.microsoft.com/office/word/2010/wordprocessingShape" mc:Ignorable="w14 wp14">
   <w:abstractNum w:abstractNumId="0">
     <w:nsid w:val="00EF73EA"/>
     <w:multiLevelType w:val="multilevel"/>
@@ -4581,7 +4931,7 @@
 </file>
 
 <file path=word/styles.xml><?xml version="1.0" encoding="utf-8"?>
-<w:styles xmlns:mc="http://schemas.openxmlformats.org/markup-compatibility/2006" xmlns:r="http://schemas.openxmlformats.org/officeDocument/2006/relationships" xmlns:w="http://schemas.openxmlformats.org/wordprocessingml/2006/main" xmlns:w14="http://schemas.microsoft.com/office/word/2010/wordml" xmlns:w15="http://schemas.microsoft.com/office/word/2012/wordml" mc:Ignorable="w14 w15">
+<w:styles xmlns:mc="http://schemas.openxmlformats.org/markup-compatibility/2006" xmlns:r="http://schemas.openxmlformats.org/officeDocument/2006/relationships" xmlns:w="http://schemas.openxmlformats.org/wordprocessingml/2006/main" xmlns:w14="http://schemas.microsoft.com/office/word/2010/wordml" mc:Ignorable="w14">
   <w:docDefaults>
     <w:rPrDefault>
       <w:rPr>
@@ -4591,378 +4941,144 @@
     </w:rPrDefault>
     <w:pPrDefault/>
   </w:docDefaults>
-  <w:latentStyles w:defLockedState="0" w:defUIPriority="99" w:defSemiHidden="0" w:defUnhideWhenUsed="0" w:defQFormat="0" w:count="371">
-    <w:lsdException w:name="Normal" w:uiPriority="0" w:qFormat="1"/>
-    <w:lsdException w:name="heading 1" w:uiPriority="9" w:qFormat="1"/>
-    <w:lsdException w:name="heading 2" w:uiPriority="9" w:qFormat="1"/>
-    <w:lsdException w:name="heading 3" w:uiPriority="9" w:qFormat="1"/>
-    <w:lsdException w:name="heading 4" w:uiPriority="9" w:qFormat="1"/>
-    <w:lsdException w:name="heading 5" w:uiPriority="9" w:qFormat="1"/>
-    <w:lsdException w:name="heading 6" w:uiPriority="9" w:qFormat="1"/>
-    <w:lsdException w:name="heading 7" w:uiPriority="9" w:qFormat="1"/>
-    <w:lsdException w:name="heading 8" w:uiPriority="9" w:qFormat="1"/>
-    <w:lsdException w:name="heading 9" w:uiPriority="9" w:qFormat="1"/>
-    <w:lsdException w:name="index 1" w:semiHidden="1" w:unhideWhenUsed="1"/>
-    <w:lsdException w:name="index 2" w:semiHidden="1" w:unhideWhenUsed="1"/>
-    <w:lsdException w:name="index 3" w:semiHidden="1" w:unhideWhenUsed="1"/>
-    <w:lsdException w:name="index 4" w:semiHidden="1" w:unhideWhenUsed="1"/>
-    <w:lsdException w:name="index 5" w:semiHidden="1" w:unhideWhenUsed="1"/>
-    <w:lsdException w:name="index 6" w:semiHidden="1" w:unhideWhenUsed="1"/>
-    <w:lsdException w:name="index 7" w:semiHidden="1" w:unhideWhenUsed="1"/>
-    <w:lsdException w:name="index 8" w:semiHidden="1" w:unhideWhenUsed="1"/>
-    <w:lsdException w:name="index 9" w:semiHidden="1" w:unhideWhenUsed="1"/>
-    <w:lsdException w:name="toc 1" w:semiHidden="1" w:uiPriority="39" w:unhideWhenUsed="1"/>
-    <w:lsdException w:name="toc 2" w:semiHidden="1" w:uiPriority="39" w:unhideWhenUsed="1"/>
-    <w:lsdException w:name="toc 3" w:semiHidden="1" w:uiPriority="39" w:unhideWhenUsed="1"/>
-    <w:lsdException w:name="toc 4" w:semiHidden="1" w:uiPriority="39" w:unhideWhenUsed="1"/>
-    <w:lsdException w:name="toc 5" w:semiHidden="1" w:uiPriority="39" w:unhideWhenUsed="1"/>
-    <w:lsdException w:name="toc 6" w:semiHidden="1" w:uiPriority="39" w:unhideWhenUsed="1"/>
-    <w:lsdException w:name="toc 7" w:semiHidden="1" w:uiPriority="39" w:unhideWhenUsed="1"/>
-    <w:lsdException w:name="toc 8" w:semiHidden="1" w:uiPriority="39" w:unhideWhenUsed="1"/>
-    <w:lsdException w:name="toc 9" w:semiHidden="1" w:uiPriority="39" w:unhideWhenUsed="1"/>
-    <w:lsdException w:name="Normal Indent" w:semiHidden="1" w:unhideWhenUsed="1"/>
-    <w:lsdException w:name="footnote text" w:semiHidden="1" w:unhideWhenUsed="1"/>
-    <w:lsdException w:name="annotation text" w:semiHidden="1" w:unhideWhenUsed="1"/>
-    <w:lsdException w:name="header" w:semiHidden="1" w:unhideWhenUsed="1"/>
-    <w:lsdException w:name="footer" w:semiHidden="1" w:unhideWhenUsed="1"/>
-    <w:lsdException w:name="index heading" w:semiHidden="1" w:unhideWhenUsed="1"/>
-    <w:lsdException w:name="caption" w:semiHidden="1" w:uiPriority="35" w:unhideWhenUsed="1" w:qFormat="1"/>
-    <w:lsdException w:name="table of figures" w:semiHidden="1" w:unhideWhenUsed="1"/>
-    <w:lsdException w:name="envelope address" w:semiHidden="1" w:unhideWhenUsed="1"/>
-    <w:lsdException w:name="envelope return" w:semiHidden="1" w:unhideWhenUsed="1"/>
-    <w:lsdException w:name="footnote reference" w:semiHidden="1" w:unhideWhenUsed="1"/>
-    <w:lsdException w:name="annotation reference" w:semiHidden="1" w:unhideWhenUsed="1"/>
-    <w:lsdException w:name="line number" w:semiHidden="1" w:unhideWhenUsed="1"/>
-    <w:lsdException w:name="page number" w:semiHidden="1" w:unhideWhenUsed="1"/>
-    <w:lsdException w:name="endnote reference" w:semiHidden="1" w:unhideWhenUsed="1"/>
-    <w:lsdException w:name="endnote text" w:semiHidden="1" w:unhideWhenUsed="1"/>
-    <w:lsdException w:name="table of authorities" w:semiHidden="1" w:unhideWhenUsed="1"/>
-    <w:lsdException w:name="macro" w:semiHidden="1" w:unhideWhenUsed="1"/>
-    <w:lsdException w:name="toa heading" w:semiHidden="1" w:unhideWhenUsed="1"/>
-    <w:lsdException w:name="List" w:semiHidden="1" w:unhideWhenUsed="1"/>
-    <w:lsdException w:name="List Bullet" w:semiHidden="1" w:unhideWhenUsed="1"/>
-    <w:lsdException w:name="List Number" w:semiHidden="1" w:unhideWhenUsed="1"/>
-    <w:lsdException w:name="List 2" w:semiHidden="1" w:unhideWhenUsed="1"/>
-    <w:lsdException w:name="List 3" w:semiHidden="1" w:unhideWhenUsed="1"/>
-    <w:lsdException w:name="List 4" w:semiHidden="1" w:unhideWhenUsed="1"/>
-    <w:lsdException w:name="List 5" w:semiHidden="1" w:unhideWhenUsed="1"/>
-    <w:lsdException w:name="List Bullet 2" w:semiHidden="1" w:unhideWhenUsed="1"/>
-    <w:lsdException w:name="List Bullet 3" w:semiHidden="1" w:unhideWhenUsed="1"/>
-    <w:lsdException w:name="List Bullet 4" w:semiHidden="1" w:unhideWhenUsed="1"/>
-    <w:lsdException w:name="List Bullet 5" w:semiHidden="1" w:unhideWhenUsed="1"/>
-    <w:lsdException w:name="List Number 2" w:semiHidden="1" w:unhideWhenUsed="1"/>
-    <w:lsdException w:name="List Number 3" w:semiHidden="1" w:unhideWhenUsed="1"/>
-    <w:lsdException w:name="List Number 4" w:semiHidden="1" w:unhideWhenUsed="1"/>
-    <w:lsdException w:name="List Number 5" w:semiHidden="1" w:unhideWhenUsed="1"/>
-    <w:lsdException w:name="Title" w:uiPriority="10" w:qFormat="1"/>
-    <w:lsdException w:name="Closing" w:semiHidden="1" w:unhideWhenUsed="1"/>
-    <w:lsdException w:name="Signature" w:semiHidden="1" w:unhideWhenUsed="1"/>
-    <w:lsdException w:name="Default Paragraph Font" w:semiHidden="1" w:uiPriority="1" w:unhideWhenUsed="1"/>
-    <w:lsdException w:name="Body Text" w:semiHidden="1" w:unhideWhenUsed="1"/>
-    <w:lsdException w:name="Body Text Indent" w:semiHidden="1" w:unhideWhenUsed="1"/>
-    <w:lsdException w:name="List Continue" w:semiHidden="1" w:unhideWhenUsed="1"/>
-    <w:lsdException w:name="List Continue 2" w:semiHidden="1" w:unhideWhenUsed="1"/>
-    <w:lsdException w:name="List Continue 3" w:semiHidden="1" w:unhideWhenUsed="1"/>
-    <w:lsdException w:name="List Continue 4" w:semiHidden="1" w:unhideWhenUsed="1"/>
-    <w:lsdException w:name="List Continue 5" w:semiHidden="1" w:unhideWhenUsed="1"/>
-    <w:lsdException w:name="Message Header" w:semiHidden="1" w:unhideWhenUsed="1"/>
-    <w:lsdException w:name="Subtitle" w:uiPriority="11" w:qFormat="1"/>
-    <w:lsdException w:name="Salutation" w:semiHidden="1" w:unhideWhenUsed="1"/>
-    <w:lsdException w:name="Date" w:semiHidden="1" w:unhideWhenUsed="1"/>
-    <w:lsdException w:name="Body Text First Indent" w:semiHidden="1" w:unhideWhenUsed="1"/>
-    <w:lsdException w:name="Body Text First Indent 2" w:semiHidden="1" w:unhideWhenUsed="1"/>
-    <w:lsdException w:name="Note Heading" w:semiHidden="1" w:unhideWhenUsed="1"/>
-    <w:lsdException w:name="Body Text 2" w:semiHidden="1" w:unhideWhenUsed="1"/>
-    <w:lsdException w:name="Body Text 3" w:semiHidden="1" w:unhideWhenUsed="1"/>
-    <w:lsdException w:name="Body Text Indent 2" w:semiHidden="1" w:unhideWhenUsed="1"/>
-    <w:lsdException w:name="Body Text Indent 3" w:semiHidden="1" w:unhideWhenUsed="1"/>
-    <w:lsdException w:name="Block Text" w:semiHidden="1" w:unhideWhenUsed="1"/>
-    <w:lsdException w:name="Hyperlink" w:semiHidden="1" w:unhideWhenUsed="1"/>
-    <w:lsdException w:name="FollowedHyperlink" w:semiHidden="1" w:unhideWhenUsed="1"/>
-    <w:lsdException w:name="Strong" w:uiPriority="22" w:qFormat="1"/>
-    <w:lsdException w:name="Emphasis" w:uiPriority="20" w:qFormat="1"/>
-    <w:lsdException w:name="Document Map" w:semiHidden="1" w:unhideWhenUsed="1"/>
-    <w:lsdException w:name="Plain Text" w:semiHidden="1" w:unhideWhenUsed="1"/>
-    <w:lsdException w:name="E-mail Signature" w:semiHidden="1" w:unhideWhenUsed="1"/>
-    <w:lsdException w:name="HTML Top of Form" w:semiHidden="1" w:unhideWhenUsed="1"/>
-    <w:lsdException w:name="HTML Bottom of Form" w:semiHidden="1" w:unhideWhenUsed="1"/>
-    <w:lsdException w:name="Normal (Web)" w:semiHidden="1" w:unhideWhenUsed="1"/>
-    <w:lsdException w:name="HTML Acronym" w:semiHidden="1" w:unhideWhenUsed="1"/>
-    <w:lsdException w:name="HTML Address" w:semiHidden="1" w:unhideWhenUsed="1"/>
-    <w:lsdException w:name="HTML Cite" w:semiHidden="1" w:unhideWhenUsed="1"/>
-    <w:lsdException w:name="HTML Code" w:semiHidden="1" w:unhideWhenUsed="1"/>
-    <w:lsdException w:name="HTML Definition" w:semiHidden="1" w:unhideWhenUsed="1"/>
-    <w:lsdException w:name="HTML Keyboard" w:semiHidden="1" w:unhideWhenUsed="1"/>
-    <w:lsdException w:name="HTML Preformatted" w:semiHidden="1" w:unhideWhenUsed="1"/>
-    <w:lsdException w:name="HTML Sample" w:semiHidden="1" w:unhideWhenUsed="1"/>
-    <w:lsdException w:name="HTML Typewriter" w:semiHidden="1" w:unhideWhenUsed="1"/>
-    <w:lsdException w:name="HTML Variable" w:semiHidden="1" w:unhideWhenUsed="1"/>
-    <w:lsdException w:name="Normal Table" w:semiHidden="1" w:unhideWhenUsed="1"/>
-    <w:lsdException w:name="annotation subject" w:semiHidden="1" w:unhideWhenUsed="1"/>
-    <w:lsdException w:name="No List" w:semiHidden="1" w:unhideWhenUsed="1"/>
-    <w:lsdException w:name="Outline List 1" w:semiHidden="1" w:unhideWhenUsed="1"/>
-    <w:lsdException w:name="Outline List 2" w:semiHidden="1" w:unhideWhenUsed="1"/>
-    <w:lsdException w:name="Outline List 3" w:semiHidden="1" w:unhideWhenUsed="1"/>
-    <w:lsdException w:name="Table Simple 1" w:semiHidden="1" w:unhideWhenUsed="1"/>
-    <w:lsdException w:name="Table Simple 2" w:semiHidden="1" w:unhideWhenUsed="1"/>
-    <w:lsdException w:name="Table Simple 3" w:semiHidden="1" w:unhideWhenUsed="1"/>
-    <w:lsdException w:name="Table Classic 1" w:semiHidden="1" w:unhideWhenUsed="1"/>
-    <w:lsdException w:name="Table Classic 2" w:semiHidden="1" w:unhideWhenUsed="1"/>
-    <w:lsdException w:name="Table Classic 3" w:semiHidden="1" w:unhideWhenUsed="1"/>
-    <w:lsdException w:name="Table Classic 4" w:semiHidden="1" w:unhideWhenUsed="1"/>
-    <w:lsdException w:name="Table Colorful 1" w:semiHidden="1" w:unhideWhenUsed="1"/>
-    <w:lsdException w:name="Table Colorful 2" w:semiHidden="1" w:unhideWhenUsed="1"/>
-    <w:lsdException w:name="Table Colorful 3" w:semiHidden="1" w:unhideWhenUsed="1"/>
-    <w:lsdException w:name="Table Columns 1" w:semiHidden="1" w:unhideWhenUsed="1"/>
-    <w:lsdException w:name="Table Columns 2" w:semiHidden="1" w:unhideWhenUsed="1"/>
-    <w:lsdException w:name="Table Columns 3" w:semiHidden="1" w:unhideWhenUsed="1"/>
-    <w:lsdException w:name="Table Columns 4" w:semiHidden="1" w:unhideWhenUsed="1"/>
-    <w:lsdException w:name="Table Columns 5" w:semiHidden="1" w:unhideWhenUsed="1"/>
-    <w:lsdException w:name="Table Grid 1" w:semiHidden="1" w:unhideWhenUsed="1"/>
-    <w:lsdException w:name="Table Grid 2" w:semiHidden="1" w:unhideWhenUsed="1"/>
-    <w:lsdException w:name="Table Grid 3" w:semiHidden="1" w:unhideWhenUsed="1"/>
-    <w:lsdException w:name="Table Grid 4" w:semiHidden="1" w:unhideWhenUsed="1"/>
-    <w:lsdException w:name="Table Grid 5" w:semiHidden="1" w:unhideWhenUsed="1"/>
-    <w:lsdException w:name="Table Grid 6" w:semiHidden="1" w:unhideWhenUsed="1"/>
-    <w:lsdException w:name="Table Grid 7" w:semiHidden="1" w:unhideWhenUsed="1"/>
-    <w:lsdException w:name="Table Grid 8" w:semiHidden="1" w:unhideWhenUsed="1"/>
-    <w:lsdException w:name="Table List 1" w:semiHidden="1" w:unhideWhenUsed="1"/>
-    <w:lsdException w:name="Table List 2" w:semiHidden="1" w:unhideWhenUsed="1"/>
-    <w:lsdException w:name="Table List 3" w:semiHidden="1" w:unhideWhenUsed="1"/>
-    <w:lsdException w:name="Table List 4" w:semiHidden="1" w:unhideWhenUsed="1"/>
-    <w:lsdException w:name="Table List 5" w:semiHidden="1" w:unhideWhenUsed="1"/>
-    <w:lsdException w:name="Table List 6" w:semiHidden="1" w:unhideWhenUsed="1"/>
-    <w:lsdException w:name="Table List 7" w:semiHidden="1" w:unhideWhenUsed="1"/>
-    <w:lsdException w:name="Table List 8" w:semiHidden="1" w:unhideWhenUsed="1"/>
-    <w:lsdException w:name="Table 3D effects 1" w:semiHidden="1" w:unhideWhenUsed="1"/>
-    <w:lsdException w:name="Table 3D effects 2" w:semiHidden="1" w:unhideWhenUsed="1"/>
-    <w:lsdException w:name="Table 3D effects 3" w:semiHidden="1" w:unhideWhenUsed="1"/>
-    <w:lsdException w:name="Table Contemporary" w:semiHidden="1" w:unhideWhenUsed="1"/>
-    <w:lsdException w:name="Table Elegant" w:semiHidden="1" w:unhideWhenUsed="1"/>
-    <w:lsdException w:name="Table Professional" w:semiHidden="1" w:unhideWhenUsed="1"/>
-    <w:lsdException w:name="Table Subtle 1" w:semiHidden="1" w:unhideWhenUsed="1"/>
-    <w:lsdException w:name="Table Subtle 2" w:semiHidden="1" w:unhideWhenUsed="1"/>
-    <w:lsdException w:name="Table Web 1" w:semiHidden="1" w:unhideWhenUsed="1"/>
-    <w:lsdException w:name="Table Web 2" w:semiHidden="1" w:unhideWhenUsed="1"/>
-    <w:lsdException w:name="Table Web 3" w:semiHidden="1" w:unhideWhenUsed="1"/>
-    <w:lsdException w:name="Balloon Text" w:semiHidden="1" w:unhideWhenUsed="1"/>
-    <w:lsdException w:name="Table Grid" w:uiPriority="59"/>
-    <w:lsdException w:name="Table Theme" w:semiHidden="1" w:unhideWhenUsed="1"/>
-    <w:lsdException w:name="Placeholder Text" w:semiHidden="1"/>
-    <w:lsdException w:name="No Spacing" w:uiPriority="1" w:qFormat="1"/>
-    <w:lsdException w:name="Light Shading" w:uiPriority="60"/>
-    <w:lsdException w:name="Light List" w:uiPriority="61"/>
-    <w:lsdException w:name="Light Grid" w:uiPriority="62"/>
-    <w:lsdException w:name="Medium Shading 1" w:uiPriority="63"/>
-    <w:lsdException w:name="Medium Shading 2" w:uiPriority="64"/>
-    <w:lsdException w:name="Medium List 1" w:uiPriority="65"/>
-    <w:lsdException w:name="Medium List 2" w:uiPriority="66"/>
-    <w:lsdException w:name="Medium Grid 1" w:uiPriority="67"/>
-    <w:lsdException w:name="Medium Grid 2" w:uiPriority="68"/>
-    <w:lsdException w:name="Medium Grid 3" w:uiPriority="69"/>
-    <w:lsdException w:name="Dark List" w:uiPriority="70"/>
-    <w:lsdException w:name="Colorful Shading" w:uiPriority="71"/>
-    <w:lsdException w:name="Colorful List" w:uiPriority="72"/>
-    <w:lsdException w:name="Colorful Grid" w:uiPriority="73"/>
-    <w:lsdException w:name="Light Shading Accent 1" w:uiPriority="60"/>
-    <w:lsdException w:name="Light List Accent 1" w:uiPriority="61"/>
-    <w:lsdException w:name="Light Grid Accent 1" w:uiPriority="62"/>
-    <w:lsdException w:name="Medium Shading 1 Accent 1" w:uiPriority="63"/>
-    <w:lsdException w:name="Medium Shading 2 Accent 1" w:uiPriority="64"/>
-    <w:lsdException w:name="Medium List 1 Accent 1" w:uiPriority="65"/>
-    <w:lsdException w:name="Revision" w:semiHidden="1"/>
-    <w:lsdException w:name="List Paragraph" w:uiPriority="34" w:qFormat="1"/>
-    <w:lsdException w:name="Quote" w:uiPriority="29" w:qFormat="1"/>
-    <w:lsdException w:name="Intense Quote" w:uiPriority="30" w:qFormat="1"/>
-    <w:lsdException w:name="Medium List 2 Accent 1" w:uiPriority="66"/>
-    <w:lsdException w:name="Medium Grid 1 Accent 1" w:uiPriority="67"/>
-    <w:lsdException w:name="Medium Grid 2 Accent 1" w:uiPriority="68"/>
-    <w:lsdException w:name="Medium Grid 3 Accent 1" w:uiPriority="69"/>
-    <w:lsdException w:name="Dark List Accent 1" w:uiPriority="70"/>
-    <w:lsdException w:name="Colorful Shading Accent 1" w:uiPriority="71"/>
-    <w:lsdException w:name="Colorful List Accent 1" w:uiPriority="72"/>
-    <w:lsdException w:name="Colorful Grid Accent 1" w:uiPriority="73"/>
-    <w:lsdException w:name="Light Shading Accent 2" w:uiPriority="60"/>
-    <w:lsdException w:name="Light List Accent 2" w:uiPriority="61"/>
-    <w:lsdException w:name="Light Grid Accent 2" w:uiPriority="62"/>
-    <w:lsdException w:name="Medium Shading 1 Accent 2" w:uiPriority="63"/>
-    <w:lsdException w:name="Medium Shading 2 Accent 2" w:uiPriority="64"/>
-    <w:lsdException w:name="Medium List 1 Accent 2" w:uiPriority="65"/>
-    <w:lsdException w:name="Medium List 2 Accent 2" w:uiPriority="66"/>
-    <w:lsdException w:name="Medium Grid 1 Accent 2" w:uiPriority="67"/>
-    <w:lsdException w:name="Medium Grid 2 Accent 2" w:uiPriority="68"/>
-    <w:lsdException w:name="Medium Grid 3 Accent 2" w:uiPriority="69"/>
-    <w:lsdException w:name="Dark List Accent 2" w:uiPriority="70"/>
-    <w:lsdException w:name="Colorful Shading Accent 2" w:uiPriority="71"/>
-    <w:lsdException w:name="Colorful List Accent 2" w:uiPriority="72"/>
-    <w:lsdException w:name="Colorful Grid Accent 2" w:uiPriority="73"/>
-    <w:lsdException w:name="Light Shading Accent 3" w:uiPriority="60"/>
-    <w:lsdException w:name="Light List Accent 3" w:uiPriority="61"/>
-    <w:lsdException w:name="Light Grid Accent 3" w:uiPriority="62"/>
-    <w:lsdException w:name="Medium Shading 1 Accent 3" w:uiPriority="63"/>
-    <w:lsdException w:name="Medium Shading 2 Accent 3" w:uiPriority="64"/>
-    <w:lsdException w:name="Medium List 1 Accent 3" w:uiPriority="65"/>
-    <w:lsdException w:name="Medium List 2 Accent 3" w:uiPriority="66"/>
-    <w:lsdException w:name="Medium Grid 1 Accent 3" w:uiPriority="67"/>
-    <w:lsdException w:name="Medium Grid 2 Accent 3" w:uiPriority="68"/>
-    <w:lsdException w:name="Medium Grid 3 Accent 3" w:uiPriority="69"/>
-    <w:lsdException w:name="Dark List Accent 3" w:uiPriority="70"/>
-    <w:lsdException w:name="Colorful Shading Accent 3" w:uiPriority="71"/>
-    <w:lsdException w:name="Colorful List Accent 3" w:uiPriority="72"/>
-    <w:lsdException w:name="Colorful Grid Accent 3" w:uiPriority="73"/>
-    <w:lsdException w:name="Light Shading Accent 4" w:uiPriority="60"/>
-    <w:lsdException w:name="Light List Accent 4" w:uiPriority="61"/>
-    <w:lsdException w:name="Light Grid Accent 4" w:uiPriority="62"/>
-    <w:lsdException w:name="Medium Shading 1 Accent 4" w:uiPriority="63"/>
-    <w:lsdException w:name="Medium Shading 2 Accent 4" w:uiPriority="64"/>
-    <w:lsdException w:name="Medium List 1 Accent 4" w:uiPriority="65"/>
-    <w:lsdException w:name="Medium List 2 Accent 4" w:uiPriority="66"/>
-    <w:lsdException w:name="Medium Grid 1 Accent 4" w:uiPriority="67"/>
-    <w:lsdException w:name="Medium Grid 2 Accent 4" w:uiPriority="68"/>
-    <w:lsdException w:name="Medium Grid 3 Accent 4" w:uiPriority="69"/>
-    <w:lsdException w:name="Dark List Accent 4" w:uiPriority="70"/>
-    <w:lsdException w:name="Colorful Shading Accent 4" w:uiPriority="71"/>
-    <w:lsdException w:name="Colorful List Accent 4" w:uiPriority="72"/>
-    <w:lsdException w:name="Colorful Grid Accent 4" w:uiPriority="73"/>
-    <w:lsdException w:name="Light Shading Accent 5" w:uiPriority="60"/>
-    <w:lsdException w:name="Light List Accent 5" w:uiPriority="61"/>
-    <w:lsdException w:name="Light Grid Accent 5" w:uiPriority="62"/>
-    <w:lsdException w:name="Medium Shading 1 Accent 5" w:uiPriority="63"/>
-    <w:lsdException w:name="Medium Shading 2 Accent 5" w:uiPriority="64"/>
-    <w:lsdException w:name="Medium List 1 Accent 5" w:uiPriority="65"/>
-    <w:lsdException w:name="Medium List 2 Accent 5" w:uiPriority="66"/>
-    <w:lsdException w:name="Medium Grid 1 Accent 5" w:uiPriority="67"/>
-    <w:lsdException w:name="Medium Grid 2 Accent 5" w:uiPriority="68"/>
-    <w:lsdException w:name="Medium Grid 3 Accent 5" w:uiPriority="69"/>
-    <w:lsdException w:name="Dark List Accent 5" w:uiPriority="70"/>
-    <w:lsdException w:name="Colorful Shading Accent 5" w:uiPriority="71"/>
-    <w:lsdException w:name="Colorful List Accent 5" w:uiPriority="72"/>
-    <w:lsdException w:name="Colorful Grid Accent 5" w:uiPriority="73"/>
-    <w:lsdException w:name="Light Shading Accent 6" w:uiPriority="60"/>
-    <w:lsdException w:name="Light List Accent 6" w:uiPriority="61"/>
-    <w:lsdException w:name="Light Grid Accent 6" w:uiPriority="62"/>
-    <w:lsdException w:name="Medium Shading 1 Accent 6" w:uiPriority="63"/>
-    <w:lsdException w:name="Medium Shading 2 Accent 6" w:uiPriority="64"/>
-    <w:lsdException w:name="Medium List 1 Accent 6" w:uiPriority="65"/>
-    <w:lsdException w:name="Medium List 2 Accent 6" w:uiPriority="66"/>
-    <w:lsdException w:name="Medium Grid 1 Accent 6" w:uiPriority="67"/>
-    <w:lsdException w:name="Medium Grid 2 Accent 6" w:uiPriority="68"/>
-    <w:lsdException w:name="Medium Grid 3 Accent 6" w:uiPriority="69"/>
-    <w:lsdException w:name="Dark List Accent 6" w:uiPriority="70"/>
-    <w:lsdException w:name="Colorful Shading Accent 6" w:uiPriority="71"/>
-    <w:lsdException w:name="Colorful List Accent 6" w:uiPriority="72"/>
-    <w:lsdException w:name="Colorful Grid Accent 6" w:uiPriority="73"/>
-    <w:lsdException w:name="Subtle Emphasis" w:uiPriority="19" w:qFormat="1"/>
-    <w:lsdException w:name="Intense Emphasis" w:uiPriority="21" w:qFormat="1"/>
-    <w:lsdException w:name="Subtle Reference" w:uiPriority="31" w:qFormat="1"/>
-    <w:lsdException w:name="Intense Reference" w:uiPriority="32" w:qFormat="1"/>
-    <w:lsdException w:name="Book Title" w:uiPriority="33" w:qFormat="1"/>
-    <w:lsdException w:name="Bibliography" w:semiHidden="1" w:uiPriority="37" w:unhideWhenUsed="1"/>
-    <w:lsdException w:name="TOC Heading" w:semiHidden="1" w:uiPriority="39" w:unhideWhenUsed="1" w:qFormat="1"/>
-    <w:lsdException w:name="Plain Table 1" w:uiPriority="41"/>
-    <w:lsdException w:name="Plain Table 2" w:uiPriority="42"/>
-    <w:lsdException w:name="Plain Table 3" w:uiPriority="43"/>
-    <w:lsdException w:name="Plain Table 4" w:uiPriority="44"/>
-    <w:lsdException w:name="Plain Table 5" w:uiPriority="45"/>
-    <w:lsdException w:name="Grid Table Light" w:uiPriority="40"/>
-    <w:lsdException w:name="Grid Table 1 Light" w:uiPriority="46"/>
-    <w:lsdException w:name="Grid Table 2" w:uiPriority="47"/>
-    <w:lsdException w:name="Grid Table 3" w:uiPriority="48"/>
-    <w:lsdException w:name="Grid Table 4" w:uiPriority="49"/>
-    <w:lsdException w:name="Grid Table 5 Dark" w:uiPriority="50"/>
-    <w:lsdException w:name="Grid Table 6 Colorful" w:uiPriority="51"/>
-    <w:lsdException w:name="Grid Table 7 Colorful" w:uiPriority="52"/>
-    <w:lsdException w:name="Grid Table 1 Light Accent 1" w:uiPriority="46"/>
-    <w:lsdException w:name="Grid Table 2 Accent 1" w:uiPriority="47"/>
-    <w:lsdException w:name="Grid Table 3 Accent 1" w:uiPriority="48"/>
-    <w:lsdException w:name="Grid Table 4 Accent 1" w:uiPriority="49"/>
-    <w:lsdException w:name="Grid Table 5 Dark Accent 1" w:uiPriority="50"/>
-    <w:lsdException w:name="Grid Table 6 Colorful Accent 1" w:uiPriority="51"/>
-    <w:lsdException w:name="Grid Table 7 Colorful Accent 1" w:uiPriority="52"/>
-    <w:lsdException w:name="Grid Table 1 Light Accent 2" w:uiPriority="46"/>
-    <w:lsdException w:name="Grid Table 2 Accent 2" w:uiPriority="47"/>
-    <w:lsdException w:name="Grid Table 3 Accent 2" w:uiPriority="48"/>
-    <w:lsdException w:name="Grid Table 4 Accent 2" w:uiPriority="49"/>
-    <w:lsdException w:name="Grid Table 5 Dark Accent 2" w:uiPriority="50"/>
-    <w:lsdException w:name="Grid Table 6 Colorful Accent 2" w:uiPriority="51"/>
-    <w:lsdException w:name="Grid Table 7 Colorful Accent 2" w:uiPriority="52"/>
-    <w:lsdException w:name="Grid Table 1 Light Accent 3" w:uiPriority="46"/>
-    <w:lsdException w:name="Grid Table 2 Accent 3" w:uiPriority="47"/>
-    <w:lsdException w:name="Grid Table 3 Accent 3" w:uiPriority="48"/>
-    <w:lsdException w:name="Grid Table 4 Accent 3" w:uiPriority="49"/>
-    <w:lsdException w:name="Grid Table 5 Dark Accent 3" w:uiPriority="50"/>
-    <w:lsdException w:name="Grid Table 6 Colorful Accent 3" w:uiPriority="51"/>
-    <w:lsdException w:name="Grid Table 7 Colorful Accent 3" w:uiPriority="52"/>
-    <w:lsdException w:name="Grid Table 1 Light Accent 4" w:uiPriority="46"/>
-    <w:lsdException w:name="Grid Table 2 Accent 4" w:uiPriority="47"/>
-    <w:lsdException w:name="Grid Table 3 Accent 4" w:uiPriority="48"/>
-    <w:lsdException w:name="Grid Table 4 Accent 4" w:uiPriority="49"/>
-    <w:lsdException w:name="Grid Table 5 Dark Accent 4" w:uiPriority="50"/>
-    <w:lsdException w:name="Grid Table 6 Colorful Accent 4" w:uiPriority="51"/>
-    <w:lsdException w:name="Grid Table 7 Colorful Accent 4" w:uiPriority="52"/>
-    <w:lsdException w:name="Grid Table 1 Light Accent 5" w:uiPriority="46"/>
-    <w:lsdException w:name="Grid Table 2 Accent 5" w:uiPriority="47"/>
-    <w:lsdException w:name="Grid Table 3 Accent 5" w:uiPriority="48"/>
-    <w:lsdException w:name="Grid Table 4 Accent 5" w:uiPriority="49"/>
-    <w:lsdException w:name="Grid Table 5 Dark Accent 5" w:uiPriority="50"/>
-    <w:lsdException w:name="Grid Table 6 Colorful Accent 5" w:uiPriority="51"/>
-    <w:lsdException w:name="Grid Table 7 Colorful Accent 5" w:uiPriority="52"/>
-    <w:lsdException w:name="Grid Table 1 Light Accent 6" w:uiPriority="46"/>
-    <w:lsdException w:name="Grid Table 2 Accent 6" w:uiPriority="47"/>
-    <w:lsdException w:name="Grid Table 3 Accent 6" w:uiPriority="48"/>
-    <w:lsdException w:name="Grid Table 4 Accent 6" w:uiPriority="49"/>
-    <w:lsdException w:name="Grid Table 5 Dark Accent 6" w:uiPriority="50"/>
-    <w:lsdException w:name="Grid Table 6 Colorful Accent 6" w:uiPriority="51"/>
-    <w:lsdException w:name="Grid Table 7 Colorful Accent 6" w:uiPriority="52"/>
-    <w:lsdException w:name="List Table 1 Light" w:uiPriority="46"/>
-    <w:lsdException w:name="List Table 2" w:uiPriority="47"/>
-    <w:lsdException w:name="List Table 3" w:uiPriority="48"/>
-    <w:lsdException w:name="List Table 4" w:uiPriority="49"/>
-    <w:lsdException w:name="List Table 5 Dark" w:uiPriority="50"/>
-    <w:lsdException w:name="List Table 6 Colorful" w:uiPriority="51"/>
-    <w:lsdException w:name="List Table 7 Colorful" w:uiPriority="52"/>
-    <w:lsdException w:name="List Table 1 Light Accent 1" w:uiPriority="46"/>
-    <w:lsdException w:name="List Table 2 Accent 1" w:uiPriority="47"/>
-    <w:lsdException w:name="List Table 3 Accent 1" w:uiPriority="48"/>
-    <w:lsdException w:name="List Table 4 Accent 1" w:uiPriority="49"/>
-    <w:lsdException w:name="List Table 5 Dark Accent 1" w:uiPriority="50"/>
-    <w:lsdException w:name="List Table 6 Colorful Accent 1" w:uiPriority="51"/>
-    <w:lsdException w:name="List Table 7 Colorful Accent 1" w:uiPriority="52"/>
-    <w:lsdException w:name="List Table 1 Light Accent 2" w:uiPriority="46"/>
-    <w:lsdException w:name="List Table 2 Accent 2" w:uiPriority="47"/>
-    <w:lsdException w:name="List Table 3 Accent 2" w:uiPriority="48"/>
-    <w:lsdException w:name="List Table 4 Accent 2" w:uiPriority="49"/>
-    <w:lsdException w:name="List Table 5 Dark Accent 2" w:uiPriority="50"/>
-    <w:lsdException w:name="List Table 6 Colorful Accent 2" w:uiPriority="51"/>
-    <w:lsdException w:name="List Table 7 Colorful Accent 2" w:uiPriority="52"/>
-    <w:lsdException w:name="List Table 1 Light Accent 3" w:uiPriority="46"/>
-    <w:lsdException w:name="List Table 2 Accent 3" w:uiPriority="47"/>
-    <w:lsdException w:name="List Table 3 Accent 3" w:uiPriority="48"/>
-    <w:lsdException w:name="List Table 4 Accent 3" w:uiPriority="49"/>
-    <w:lsdException w:name="List Table 5 Dark Accent 3" w:uiPriority="50"/>
-    <w:lsdException w:name="List Table 6 Colorful Accent 3" w:uiPriority="51"/>
-    <w:lsdException w:name="List Table 7 Colorful Accent 3" w:uiPriority="52"/>
-    <w:lsdException w:name="List Table 1 Light Accent 4" w:uiPriority="46"/>
-    <w:lsdException w:name="List Table 2 Accent 4" w:uiPriority="47"/>
-    <w:lsdException w:name="List Table 3 Accent 4" w:uiPriority="48"/>
-    <w:lsdException w:name="List Table 4 Accent 4" w:uiPriority="49"/>
-    <w:lsdException w:name="List Table 5 Dark Accent 4" w:uiPriority="50"/>
-    <w:lsdException w:name="List Table 6 Colorful Accent 4" w:uiPriority="51"/>
-    <w:lsdException w:name="List Table 7 Colorful Accent 4" w:uiPriority="52"/>
-    <w:lsdException w:name="List Table 1 Light Accent 5" w:uiPriority="46"/>
-    <w:lsdException w:name="List Table 2 Accent 5" w:uiPriority="47"/>
-    <w:lsdException w:name="List Table 3 Accent 5" w:uiPriority="48"/>
-    <w:lsdException w:name="List Table 4 Accent 5" w:uiPriority="49"/>
-    <w:lsdException w:name="List Table 5 Dark Accent 5" w:uiPriority="50"/>
-    <w:lsdException w:name="List Table 6 Colorful Accent 5" w:uiPriority="51"/>
-    <w:lsdException w:name="List Table 7 Colorful Accent 5" w:uiPriority="52"/>
-    <w:lsdException w:name="List Table 1 Light Accent 6" w:uiPriority="46"/>
-    <w:lsdException w:name="List Table 2 Accent 6" w:uiPriority="47"/>
-    <w:lsdException w:name="List Table 3 Accent 6" w:uiPriority="48"/>
-    <w:lsdException w:name="List Table 4 Accent 6" w:uiPriority="49"/>
-    <w:lsdException w:name="List Table 5 Dark Accent 6" w:uiPriority="50"/>
-    <w:lsdException w:name="List Table 6 Colorful Accent 6" w:uiPriority="51"/>
-    <w:lsdException w:name="List Table 7 Colorful Accent 6" w:uiPriority="52"/>
+  <w:latentStyles w:defLockedState="0" w:defUIPriority="99" w:defSemiHidden="1" w:defUnhideWhenUsed="1" w:defQFormat="0" w:count="267">
+    <w:lsdException w:name="Normal" w:semiHidden="0" w:uiPriority="0" w:unhideWhenUsed="0" w:qFormat="1"/>
+    <w:lsdException w:name="heading 1" w:semiHidden="0" w:uiPriority="9" w:unhideWhenUsed="0" w:qFormat="1"/>
+    <w:lsdException w:name="heading 2" w:semiHidden="0" w:uiPriority="9" w:unhideWhenUsed="0" w:qFormat="1"/>
+    <w:lsdException w:name="heading 3" w:semiHidden="0" w:uiPriority="9" w:unhideWhenUsed="0" w:qFormat="1"/>
+    <w:lsdException w:name="heading 4" w:semiHidden="0" w:uiPriority="9" w:unhideWhenUsed="0" w:qFormat="1"/>
+    <w:lsdException w:name="heading 5" w:semiHidden="0" w:uiPriority="9" w:unhideWhenUsed="0" w:qFormat="1"/>
+    <w:lsdException w:name="heading 6" w:semiHidden="0" w:uiPriority="9" w:unhideWhenUsed="0" w:qFormat="1"/>
+    <w:lsdException w:name="heading 7" w:semiHidden="0" w:uiPriority="9" w:unhideWhenUsed="0" w:qFormat="1"/>
+    <w:lsdException w:name="heading 8" w:semiHidden="0" w:uiPriority="9" w:unhideWhenUsed="0" w:qFormat="1"/>
+    <w:lsdException w:name="heading 9" w:semiHidden="0" w:uiPriority="9" w:unhideWhenUsed="0" w:qFormat="1"/>
+    <w:lsdException w:name="toc 1" w:uiPriority="39"/>
+    <w:lsdException w:name="toc 2" w:uiPriority="39"/>
+    <w:lsdException w:name="toc 3" w:uiPriority="39"/>
+    <w:lsdException w:name="toc 4" w:uiPriority="39"/>
+    <w:lsdException w:name="toc 5" w:uiPriority="39"/>
+    <w:lsdException w:name="toc 6" w:uiPriority="39"/>
+    <w:lsdException w:name="toc 7" w:uiPriority="39"/>
+    <w:lsdException w:name="toc 8" w:uiPriority="39"/>
+    <w:lsdException w:name="toc 9" w:uiPriority="39"/>
+    <w:lsdException w:name="caption" w:uiPriority="35" w:qFormat="1"/>
+    <w:lsdException w:name="Title" w:semiHidden="0" w:uiPriority="10" w:unhideWhenUsed="0" w:qFormat="1"/>
+    <w:lsdException w:name="Default Paragraph Font" w:uiPriority="1"/>
+    <w:lsdException w:name="Subtitle" w:semiHidden="0" w:uiPriority="11" w:unhideWhenUsed="0" w:qFormat="1"/>
+    <w:lsdException w:name="Strong" w:semiHidden="0" w:uiPriority="22" w:unhideWhenUsed="0" w:qFormat="1"/>
+    <w:lsdException w:name="Emphasis" w:semiHidden="0" w:uiPriority="20" w:unhideWhenUsed="0" w:qFormat="1"/>
+    <w:lsdException w:name="Table Grid" w:semiHidden="0" w:uiPriority="59" w:unhideWhenUsed="0"/>
+    <w:lsdException w:name="Placeholder Text" w:unhideWhenUsed="0"/>
+    <w:lsdException w:name="No Spacing" w:semiHidden="0" w:uiPriority="1" w:unhideWhenUsed="0" w:qFormat="1"/>
+    <w:lsdException w:name="Light Shading" w:semiHidden="0" w:uiPriority="60" w:unhideWhenUsed="0"/>
+    <w:lsdException w:name="Light List" w:semiHidden="0" w:uiPriority="61" w:unhideWhenUsed="0"/>
+    <w:lsdException w:name="Light Grid" w:semiHidden="0" w:uiPriority="62" w:unhideWhenUsed="0"/>
+    <w:lsdException w:name="Medium Shading 1" w:semiHidden="0" w:uiPriority="63" w:unhideWhenUsed="0"/>
+    <w:lsdException w:name="Medium Shading 2" w:semiHidden="0" w:uiPriority="64" w:unhideWhenUsed="0"/>
+    <w:lsdException w:name="Medium List 1" w:semiHidden="0" w:uiPriority="65" w:unhideWhenUsed="0"/>
+    <w:lsdException w:name="Medium List 2" w:semiHidden="0" w:uiPriority="66" w:unhideWhenUsed="0"/>
+    <w:lsdException w:name="Medium Grid 1" w:semiHidden="0" w:uiPriority="67" w:unhideWhenUsed="0"/>
+    <w:lsdException w:name="Medium Grid 2" w:semiHidden="0" w:uiPriority="68" w:unhideWhenUsed="0"/>
+    <w:lsdException w:name="Medium Grid 3" w:semiHidden="0" w:uiPriority="69" w:unhideWhenUsed="0"/>
+    <w:lsdException w:name="Dark List" w:semiHidden="0" w:uiPriority="70" w:unhideWhenUsed="0"/>
+    <w:lsdException w:name="Colorful Shading" w:semiHidden="0" w:uiPriority="71" w:unhideWhenUsed="0"/>
+    <w:lsdException w:name="Colorful List" w:semiHidden="0" w:uiPriority="72" w:unhideWhenUsed="0"/>
+    <w:lsdException w:name="Colorful Grid" w:semiHidden="0" w:uiPriority="73" w:unhideWhenUsed="0"/>
+    <w:lsdException w:name="Light Shading Accent 1" w:semiHidden="0" w:uiPriority="60" w:unhideWhenUsed="0"/>
+    <w:lsdException w:name="Light List Accent 1" w:semiHidden="0" w:uiPriority="61" w:unhideWhenUsed="0"/>
+    <w:lsdException w:name="Light Grid Accent 1" w:semiHidden="0" w:uiPriority="62" w:unhideWhenUsed="0"/>
+    <w:lsdException w:name="Medium Shading 1 Accent 1" w:semiHidden="0" w:uiPriority="63" w:unhideWhenUsed="0"/>
+    <w:lsdException w:name="Medium Shading 2 Accent 1" w:semiHidden="0" w:uiPriority="64" w:unhideWhenUsed="0"/>
+    <w:lsdException w:name="Medium List 1 Accent 1" w:semiHidden="0" w:uiPriority="65" w:unhideWhenUsed="0"/>
+    <w:lsdException w:name="Revision" w:unhideWhenUsed="0"/>
+    <w:lsdException w:name="List Paragraph" w:semiHidden="0" w:uiPriority="34" w:unhideWhenUsed="0" w:qFormat="1"/>
+    <w:lsdException w:name="Quote" w:semiHidden="0" w:uiPriority="29" w:unhideWhenUsed="0" w:qFormat="1"/>
+    <w:lsdException w:name="Intense Quote" w:semiHidden="0" w:uiPriority="30" w:unhideWhenUsed="0" w:qFormat="1"/>
+    <w:lsdException w:name="Medium List 2 Accent 1" w:semiHidden="0" w:uiPriority="66" w:unhideWhenUsed="0"/>
+    <w:lsdException w:name="Medium Grid 1 Accent 1" w:semiHidden="0" w:uiPriority="67" w:unhideWhenUsed="0"/>
+    <w:lsdException w:name="Medium Grid 2 Accent 1" w:semiHidden="0" w:uiPriority="68" w:unhideWhenUsed="0"/>
+    <w:lsdException w:name="Medium Grid 3 Accent 1" w:semiHidden="0" w:uiPriority="69" w:unhideWhenUsed="0"/>
+    <w:lsdException w:name="Dark List Accent 1" w:semiHidden="0" w:uiPriority="70" w:unhideWhenUsed="0"/>
+    <w:lsdException w:name="Colorful Shading Accent 1" w:semiHidden="0" w:uiPriority="71" w:unhideWhenUsed="0"/>
+    <w:lsdException w:name="Colorful List Accent 1" w:semiHidden="0" w:uiPriority="72" w:unhideWhenUsed="0"/>
+    <w:lsdException w:name="Colorful Grid Accent 1" w:semiHidden="0" w:uiPriority="73" w:unhideWhenUsed="0"/>
+    <w:lsdException w:name="Light Shading Accent 2" w:semiHidden="0" w:uiPriority="60" w:unhideWhenUsed="0"/>
+    <w:lsdException w:name="Light List Accent 2" w:semiHidden="0" w:uiPriority="61" w:unhideWhenUsed="0"/>
+    <w:lsdException w:name="Light Grid Accent 2" w:semiHidden="0" w:uiPriority="62" w:unhideWhenUsed="0"/>
+    <w:lsdException w:name="Medium Shading 1 Accent 2" w:semiHidden="0" w:uiPriority="63" w:unhideWhenUsed="0"/>
+    <w:lsdException w:name="Medium Shading 2 Accent 2" w:semiHidden="0" w:uiPriority="64" w:unhideWhenUsed="0"/>
+    <w:lsdException w:name="Medium List 1 Accent 2" w:semiHidden="0" w:uiPriority="65" w:unhideWhenUsed="0"/>
+    <w:lsdException w:name="Medium List 2 Accent 2" w:semiHidden="0" w:uiPriority="66" w:unhideWhenUsed="0"/>
+    <w:lsdException w:name="Medium Grid 1 Accent 2" w:semiHidden="0" w:uiPriority="67" w:unhideWhenUsed="0"/>
+    <w:lsdException w:name="Medium Grid 2 Accent 2" w:semiHidden="0" w:uiPriority="68" w:unhideWhenUsed="0"/>
+    <w:lsdException w:name="Medium Grid 3 Accent 2" w:semiHidden="0" w:uiPriority="69" w:unhideWhenUsed="0"/>
+    <w:lsdException w:name="Dark List Accent 2" w:semiHidden="0" w:uiPriority="70" w:unhideWhenUsed="0"/>
+    <w:lsdException w:name="Colorful Shading Accent 2" w:semiHidden="0" w:uiPriority="71" w:unhideWhenUsed="0"/>
+    <w:lsdException w:name="Colorful List Accent 2" w:semiHidden="0" w:uiPriority="72" w:unhideWhenUsed="0"/>
+    <w:lsdException w:name="Colorful Grid Accent 2" w:semiHidden="0" w:uiPriority="73" w:unhideWhenUsed="0"/>
+    <w:lsdException w:name="Light Shading Accent 3" w:semiHidden="0" w:uiPriority="60" w:unhideWhenUsed="0"/>
+    <w:lsdException w:name="Light List Accent 3" w:semiHidden="0" w:uiPriority="61" w:unhideWhenUsed="0"/>
+    <w:lsdException w:name="Light Grid Accent 3" w:semiHidden="0" w:uiPriority="62" w:unhideWhenUsed="0"/>
+    <w:lsdException w:name="Medium Shading 1 Accent 3" w:semiHidden="0" w:uiPriority="63" w:unhideWhenUsed="0"/>
+    <w:lsdException w:name="Medium Shading 2 Accent 3" w:semiHidden="0" w:uiPriority="64" w:unhideWhenUsed="0"/>
+    <w:lsdException w:name="Medium List 1 Accent 3" w:semiHidden="0" w:uiPriority="65" w:unhideWhenUsed="0"/>
+    <w:lsdException w:name="Medium List 2 Accent 3" w:semiHidden="0" w:uiPriority="66" w:unhideWhenUsed="0"/>
+    <w:lsdException w:name="Medium Grid 1 Accent 3" w:semiHidden="0" w:uiPriority="67" w:unhideWhenUsed="0"/>
+    <w:lsdException w:name="Medium Grid 2 Accent 3" w:semiHidden="0" w:uiPriority="68" w:unhideWhenUsed="0"/>
+    <w:lsdException w:name="Medium Grid 3 Accent 3" w:semiHidden="0" w:uiPriority="69" w:unhideWhenUsed="0"/>
+    <w:lsdException w:name="Dark List Accent 3" w:semiHidden="0" w:uiPriority="70" w:unhideWhenUsed="0"/>
+    <w:lsdException w:name="Colorful Shading Accent 3" w:semiHidden="0" w:uiPriority="71" w:unhideWhenUsed="0"/>
+    <w:lsdException w:name="Colorful List Accent 3" w:semiHidden="0" w:uiPriority="72" w:unhideWhenUsed="0"/>
+    <w:lsdException w:name="Colorful Grid Accent 3" w:semiHidden="0" w:uiPriority="73" w:unhideWhenUsed="0"/>
+    <w:lsdException w:name="Light Shading Accent 4" w:semiHidden="0" w:uiPriority="60" w:unhideWhenUsed="0"/>
+    <w:lsdException w:name="Light List Accent 4" w:semiHidden="0" w:uiPriority="61" w:unhideWhenUsed="0"/>
+    <w:lsdException w:name="Light Grid Accent 4" w:semiHidden="0" w:uiPriority="62" w:unhideWhenUsed="0"/>
+    <w:lsdException w:name="Medium Shading 1 Accent 4" w:semiHidden="0" w:uiPriority="63" w:unhideWhenUsed="0"/>
+    <w:lsdException w:name="Medium Shading 2 Accent 4" w:semiHidden="0" w:uiPriority="64" w:unhideWhenUsed="0"/>
+    <w:lsdException w:name="Medium List 1 Accent 4" w:semiHidden="0" w:uiPriority="65" w:unhideWhenUsed="0"/>
+    <w:lsdException w:name="Medium List 2 Accent 4" w:semiHidden="0" w:uiPriority="66" w:unhideWhenUsed="0"/>
+    <w:lsdException w:name="Medium Grid 1 Accent 4" w:semiHidden="0" w:uiPriority="67" w:unhideWhenUsed="0"/>
+    <w:lsdException w:name="Medium Grid 2 Accent 4" w:semiHidden="0" w:uiPriority="68" w:unhideWhenUsed="0"/>
+    <w:lsdException w:name="Medium Grid 3 Accent 4" w:semiHidden="0" w:uiPriority="69" w:unhideWhenUsed="0"/>
+    <w:lsdException w:name="Dark List Accent 4" w:semiHidden="0" w:uiPriority="70" w:unhideWhenUsed="0"/>
+    <w:lsdException w:name="Colorful Shading Accent 4" w:semiHidden="0" w:uiPriority="71" w:unhideWhenUsed="0"/>
+    <w:lsdException w:name="Colorful List Accent 4" w:semiHidden="0" w:uiPriority="72" w:unhideWhenUsed="0"/>
+    <w:lsdException w:name="Colorful Grid Accent 4" w:semiHidden="0" w:uiPriority="73" w:unhideWhenUsed="0"/>
+    <w:lsdException w:name="Light Shading Accent 5" w:semiHidden="0" w:uiPriority="60" w:unhideWhenUsed="0"/>
+    <w:lsdException w:name="Light List Accent 5" w:semiHidden="0" w:uiPriority="61" w:unhideWhenUsed="0"/>
+    <w:lsdException w:name="Light Grid Accent 5" w:semiHidden="0" w:uiPriority="62" w:unhideWhenUsed="0"/>
+    <w:lsdException w:name="Medium Shading 1 Accent 5" w:semiHidden="0" w:uiPriority="63" w:unhideWhenUsed="0"/>
+    <w:lsdException w:name="Medium Shading 2 Accent 5" w:semiHidden="0" w:uiPriority="64" w:unhideWhenUsed="0"/>
+    <w:lsdException w:name="Medium List 1 Accent 5" w:semiHidden="0" w:uiPriority="65" w:unhideWhenUsed="0"/>
+    <w:lsdException w:name="Medium List 2 Accent 5" w:semiHidden="0" w:uiPriority="66" w:unhideWhenUsed="0"/>
+    <w:lsdException w:name="Medium Grid 1 Accent 5" w:semiHidden="0" w:uiPriority="67" w:unhideWhenUsed="0"/>
+    <w:lsdException w:name="Medium Grid 2 Accent 5" w:semiHidden="0" w:uiPriority="68" w:unhideWhenUsed="0"/>
+    <w:lsdException w:name="Medium Grid 3 Accent 5" w:semiHidden="0" w:uiPriority="69" w:unhideWhenUsed="0"/>
+    <w:lsdException w:name="Dark List Accent 5" w:semiHidden="0" w:uiPriority="70" w:unhideWhenUsed="0"/>
+    <w:lsdException w:name="Colorful Shading Accent 5" w:semiHidden="0" w:uiPriority="71" w:unhideWhenUsed="0"/>
+    <w:lsdException w:name="Colorful List Accent 5" w:semiHidden="0" w:uiPriority="72" w:unhideWhenUsed="0"/>
+    <w:lsdException w:name="Colorful Grid Accent 5" w:semiHidden="0" w:uiPriority="73" w:unhideWhenUsed="0"/>
+    <w:lsdException w:name="Light Shading Accent 6" w:semiHidden="0" w:uiPriority="60" w:unhideWhenUsed="0"/>
+    <w:lsdException w:name="Light List Accent 6" w:semiHidden="0" w:uiPriority="61" w:unhideWhenUsed="0"/>
+    <w:lsdException w:name="Light Grid Accent 6" w:semiHidden="0" w:uiPriority="62" w:unhideWhenUsed="0"/>
+    <w:lsdException w:name="Medium Shading 1 Accent 6" w:semiHidden="0" w:uiPriority="63" w:unhideWhenUsed="0"/>
+    <w:lsdException w:name="Medium Shading 2 Accent 6" w:semiHidden="0" w:uiPriority="64" w:unhideWhenUsed="0"/>
+    <w:lsdException w:name="Medium List 1 Accent 6" w:semiHidden="0" w:uiPriority="65" w:unhideWhenUsed="0"/>
+    <w:lsdException w:name="Medium List 2 Accent 6" w:semiHidden="0" w:uiPriority="66" w:unhideWhenUsed="0"/>
+    <w:lsdException w:name="Medium Grid 1 Accent 6" w:semiHidden="0" w:uiPriority="67" w:unhideWhenUsed="0"/>
+    <w:lsdException w:name="Medium Grid 2 Accent 6" w:semiHidden="0" w:uiPriority="68" w:unhideWhenUsed="0"/>
+    <w:lsdException w:name="Medium Grid 3 Accent 6" w:semiHidden="0" w:uiPriority="69" w:unhideWhenUsed="0"/>
+    <w:lsdException w:name="Dark List Accent 6" w:semiHidden="0" w:uiPriority="70" w:unhideWhenUsed="0"/>
+    <w:lsdException w:name="Colorful Shading Accent 6" w:semiHidden="0" w:uiPriority="71" w:unhideWhenUsed="0"/>
+    <w:lsdException w:name="Colorful List Accent 6" w:semiHidden="0" w:uiPriority="72" w:unhideWhenUsed="0"/>
+    <w:lsdException w:name="Colorful Grid Accent 6" w:semiHidden="0" w:uiPriority="73" w:unhideWhenUsed="0"/>
+    <w:lsdException w:name="Subtle Emphasis" w:semiHidden="0" w:uiPriority="19" w:unhideWhenUsed="0" w:qFormat="1"/>
+    <w:lsdException w:name="Intense Emphasis" w:semiHidden="0" w:uiPriority="21" w:unhideWhenUsed="0" w:qFormat="1"/>
+    <w:lsdException w:name="Subtle Reference" w:semiHidden="0" w:uiPriority="31" w:unhideWhenUsed="0" w:qFormat="1"/>
+    <w:lsdException w:name="Intense Reference" w:semiHidden="0" w:uiPriority="32" w:unhideWhenUsed="0" w:qFormat="1"/>
+    <w:lsdException w:name="Book Title" w:semiHidden="0" w:uiPriority="33" w:unhideWhenUsed="0" w:qFormat="1"/>
+    <w:lsdException w:name="Bibliography" w:uiPriority="37"/>
+    <w:lsdException w:name="TOC Heading" w:uiPriority="39" w:qFormat="1"/>
   </w:latentStyles>
   <w:style w:type="paragraph" w:default="1" w:styleId="Normal">
     <w:name w:val="Normal"/>
@@ -5598,6 +5714,849 @@
     <w:rsid w:val="0097633F"/>
     <w:rPr>
       <w:color w:val="808080"/>
+    </w:rPr>
+  </w:style>
+  <w:style w:type="paragraph" w:styleId="BalloonText">
+    <w:name w:val="Balloon Text"/>
+    <w:basedOn w:val="Normal"/>
+    <w:link w:val="BalloonTextChar"/>
+    <w:uiPriority w:val="99"/>
+    <w:semiHidden/>
+    <w:unhideWhenUsed/>
+    <w:rsid w:val="005108F3"/>
+    <w:rPr>
+      <w:rFonts w:ascii="Tahoma" w:hAnsi="Tahoma" w:cs="Tahoma"/>
+      <w:sz w:val="16"/>
+      <w:szCs w:val="16"/>
+    </w:rPr>
+  </w:style>
+  <w:style w:type="character" w:customStyle="1" w:styleId="BalloonTextChar">
+    <w:name w:val="Balloon Text Char"/>
+    <w:basedOn w:val="DefaultParagraphFont"/>
+    <w:link w:val="BalloonText"/>
+    <w:uiPriority w:val="99"/>
+    <w:semiHidden/>
+    <w:rsid w:val="005108F3"/>
+    <w:rPr>
+      <w:rFonts w:ascii="Tahoma" w:hAnsi="Tahoma" w:cs="Tahoma"/>
+      <w:sz w:val="16"/>
+      <w:szCs w:val="16"/>
+    </w:rPr>
+  </w:style>
+</w:styles>
+</file>
+
+<file path=word/stylesWithEffects.xml><?xml version="1.0" encoding="utf-8"?>
+<w:styles xmlns:wpc="http://schemas.microsoft.com/office/word/2010/wordprocessingCanvas" xmlns:mc="http://schemas.openxmlformats.org/markup-compatibility/2006" xmlns:o="urn:schemas-microsoft-com:office:office" xmlns:r="http://schemas.openxmlformats.org/officeDocument/2006/relationships" xmlns:m="http://schemas.openxmlformats.org/officeDocument/2006/math" xmlns:v="urn:schemas-microsoft-com:vml" xmlns:wp14="http://schemas.microsoft.com/office/word/2010/wordprocessingDrawing" xmlns:wp="http://schemas.openxmlformats.org/drawingml/2006/wordprocessingDrawing" xmlns:w10="urn:schemas-microsoft-com:office:word" xmlns:w="http://schemas.openxmlformats.org/wordprocessingml/2006/main" xmlns:w14="http://schemas.microsoft.com/office/word/2010/wordml" xmlns:wpg="http://schemas.microsoft.com/office/word/2010/wordprocessingGroup" xmlns:wpi="http://schemas.microsoft.com/office/word/2010/wordprocessingInk" xmlns:wne="http://schemas.microsoft.com/office/word/2006/wordml" xmlns:wps="http://schemas.microsoft.com/office/word/2010/wordprocessingShape" mc:Ignorable="w14 wp14">
+  <w:docDefaults>
+    <w:rPrDefault>
+      <w:rPr>
+        <w:rFonts w:ascii="Times" w:eastAsia="Times New Roman" w:hAnsi="Times" w:cs="Times New Roman"/>
+        <w:lang w:val="en-US" w:eastAsia="en-US" w:bidi="ar-SA"/>
+      </w:rPr>
+    </w:rPrDefault>
+    <w:pPrDefault/>
+  </w:docDefaults>
+  <w:latentStyles w:defLockedState="0" w:defUIPriority="99" w:defSemiHidden="1" w:defUnhideWhenUsed="1" w:defQFormat="0" w:count="267">
+    <w:lsdException w:name="Normal" w:semiHidden="0" w:uiPriority="0" w:unhideWhenUsed="0" w:qFormat="1"/>
+    <w:lsdException w:name="heading 1" w:semiHidden="0" w:uiPriority="9" w:unhideWhenUsed="0" w:qFormat="1"/>
+    <w:lsdException w:name="heading 2" w:semiHidden="0" w:uiPriority="9" w:unhideWhenUsed="0" w:qFormat="1"/>
+    <w:lsdException w:name="heading 3" w:semiHidden="0" w:uiPriority="9" w:unhideWhenUsed="0" w:qFormat="1"/>
+    <w:lsdException w:name="heading 4" w:semiHidden="0" w:uiPriority="9" w:unhideWhenUsed="0" w:qFormat="1"/>
+    <w:lsdException w:name="heading 5" w:semiHidden="0" w:uiPriority="9" w:unhideWhenUsed="0" w:qFormat="1"/>
+    <w:lsdException w:name="heading 6" w:semiHidden="0" w:uiPriority="9" w:unhideWhenUsed="0" w:qFormat="1"/>
+    <w:lsdException w:name="heading 7" w:semiHidden="0" w:uiPriority="9" w:unhideWhenUsed="0" w:qFormat="1"/>
+    <w:lsdException w:name="heading 8" w:semiHidden="0" w:uiPriority="9" w:unhideWhenUsed="0" w:qFormat="1"/>
+    <w:lsdException w:name="heading 9" w:semiHidden="0" w:uiPriority="9" w:unhideWhenUsed="0" w:qFormat="1"/>
+    <w:lsdException w:name="toc 1" w:uiPriority="39"/>
+    <w:lsdException w:name="toc 2" w:uiPriority="39"/>
+    <w:lsdException w:name="toc 3" w:uiPriority="39"/>
+    <w:lsdException w:name="toc 4" w:uiPriority="39"/>
+    <w:lsdException w:name="toc 5" w:uiPriority="39"/>
+    <w:lsdException w:name="toc 6" w:uiPriority="39"/>
+    <w:lsdException w:name="toc 7" w:uiPriority="39"/>
+    <w:lsdException w:name="toc 8" w:uiPriority="39"/>
+    <w:lsdException w:name="toc 9" w:uiPriority="39"/>
+    <w:lsdException w:name="caption" w:uiPriority="35" w:qFormat="1"/>
+    <w:lsdException w:name="Title" w:semiHidden="0" w:uiPriority="10" w:unhideWhenUsed="0" w:qFormat="1"/>
+    <w:lsdException w:name="Default Paragraph Font" w:uiPriority="1"/>
+    <w:lsdException w:name="Subtitle" w:semiHidden="0" w:uiPriority="11" w:unhideWhenUsed="0" w:qFormat="1"/>
+    <w:lsdException w:name="Strong" w:semiHidden="0" w:uiPriority="22" w:unhideWhenUsed="0" w:qFormat="1"/>
+    <w:lsdException w:name="Emphasis" w:semiHidden="0" w:uiPriority="20" w:unhideWhenUsed="0" w:qFormat="1"/>
+    <w:lsdException w:name="Table Grid" w:semiHidden="0" w:uiPriority="59" w:unhideWhenUsed="0"/>
+    <w:lsdException w:name="Placeholder Text" w:unhideWhenUsed="0"/>
+    <w:lsdException w:name="No Spacing" w:semiHidden="0" w:uiPriority="1" w:unhideWhenUsed="0" w:qFormat="1"/>
+    <w:lsdException w:name="Light Shading" w:semiHidden="0" w:uiPriority="60" w:unhideWhenUsed="0"/>
+    <w:lsdException w:name="Light List" w:semiHidden="0" w:uiPriority="61" w:unhideWhenUsed="0"/>
+    <w:lsdException w:name="Light Grid" w:semiHidden="0" w:uiPriority="62" w:unhideWhenUsed="0"/>
+    <w:lsdException w:name="Medium Shading 1" w:semiHidden="0" w:uiPriority="63" w:unhideWhenUsed="0"/>
+    <w:lsdException w:name="Medium Shading 2" w:semiHidden="0" w:uiPriority="64" w:unhideWhenUsed="0"/>
+    <w:lsdException w:name="Medium List 1" w:semiHidden="0" w:uiPriority="65" w:unhideWhenUsed="0"/>
+    <w:lsdException w:name="Medium List 2" w:semiHidden="0" w:uiPriority="66" w:unhideWhenUsed="0"/>
+    <w:lsdException w:name="Medium Grid 1" w:semiHidden="0" w:uiPriority="67" w:unhideWhenUsed="0"/>
+    <w:lsdException w:name="Medium Grid 2" w:semiHidden="0" w:uiPriority="68" w:unhideWhenUsed="0"/>
+    <w:lsdException w:name="Medium Grid 3" w:semiHidden="0" w:uiPriority="69" w:unhideWhenUsed="0"/>
+    <w:lsdException w:name="Dark List" w:semiHidden="0" w:uiPriority="70" w:unhideWhenUsed="0"/>
+    <w:lsdException w:name="Colorful Shading" w:semiHidden="0" w:uiPriority="71" w:unhideWhenUsed="0"/>
+    <w:lsdException w:name="Colorful List" w:semiHidden="0" w:uiPriority="72" w:unhideWhenUsed="0"/>
+    <w:lsdException w:name="Colorful Grid" w:semiHidden="0" w:uiPriority="73" w:unhideWhenUsed="0"/>
+    <w:lsdException w:name="Light Shading Accent 1" w:semiHidden="0" w:uiPriority="60" w:unhideWhenUsed="0"/>
+    <w:lsdException w:name="Light List Accent 1" w:semiHidden="0" w:uiPriority="61" w:unhideWhenUsed="0"/>
+    <w:lsdException w:name="Light Grid Accent 1" w:semiHidden="0" w:uiPriority="62" w:unhideWhenUsed="0"/>
+    <w:lsdException w:name="Medium Shading 1 Accent 1" w:semiHidden="0" w:uiPriority="63" w:unhideWhenUsed="0"/>
+    <w:lsdException w:name="Medium Shading 2 Accent 1" w:semiHidden="0" w:uiPriority="64" w:unhideWhenUsed="0"/>
+    <w:lsdException w:name="Medium List 1 Accent 1" w:semiHidden="0" w:uiPriority="65" w:unhideWhenUsed="0"/>
+    <w:lsdException w:name="Revision" w:unhideWhenUsed="0"/>
+    <w:lsdException w:name="List Paragraph" w:semiHidden="0" w:uiPriority="34" w:unhideWhenUsed="0" w:qFormat="1"/>
+    <w:lsdException w:name="Quote" w:semiHidden="0" w:uiPriority="29" w:unhideWhenUsed="0" w:qFormat="1"/>
+    <w:lsdException w:name="Intense Quote" w:semiHidden="0" w:uiPriority="30" w:unhideWhenUsed="0" w:qFormat="1"/>
+    <w:lsdException w:name="Medium List 2 Accent 1" w:semiHidden="0" w:uiPriority="66" w:unhideWhenUsed="0"/>
+    <w:lsdException w:name="Medium Grid 1 Accent 1" w:semiHidden="0" w:uiPriority="67" w:unhideWhenUsed="0"/>
+    <w:lsdException w:name="Medium Grid 2 Accent 1" w:semiHidden="0" w:uiPriority="68" w:unhideWhenUsed="0"/>
+    <w:lsdException w:name="Medium Grid 3 Accent 1" w:semiHidden="0" w:uiPriority="69" w:unhideWhenUsed="0"/>
+    <w:lsdException w:name="Dark List Accent 1" w:semiHidden="0" w:uiPriority="70" w:unhideWhenUsed="0"/>
+    <w:lsdException w:name="Colorful Shading Accent 1" w:semiHidden="0" w:uiPriority="71" w:unhideWhenUsed="0"/>
+    <w:lsdException w:name="Colorful List Accent 1" w:semiHidden="0" w:uiPriority="72" w:unhideWhenUsed="0"/>
+    <w:lsdException w:name="Colorful Grid Accent 1" w:semiHidden="0" w:uiPriority="73" w:unhideWhenUsed="0"/>
+    <w:lsdException w:name="Light Shading Accent 2" w:semiHidden="0" w:uiPriority="60" w:unhideWhenUsed="0"/>
+    <w:lsdException w:name="Light List Accent 2" w:semiHidden="0" w:uiPriority="61" w:unhideWhenUsed="0"/>
+    <w:lsdException w:name="Light Grid Accent 2" w:semiHidden="0" w:uiPriority="62" w:unhideWhenUsed="0"/>
+    <w:lsdException w:name="Medium Shading 1 Accent 2" w:semiHidden="0" w:uiPriority="63" w:unhideWhenUsed="0"/>
+    <w:lsdException w:name="Medium Shading 2 Accent 2" w:semiHidden="0" w:uiPriority="64" w:unhideWhenUsed="0"/>
+    <w:lsdException w:name="Medium List 1 Accent 2" w:semiHidden="0" w:uiPriority="65" w:unhideWhenUsed="0"/>
+    <w:lsdException w:name="Medium List 2 Accent 2" w:semiHidden="0" w:uiPriority="66" w:unhideWhenUsed="0"/>
+    <w:lsdException w:name="Medium Grid 1 Accent 2" w:semiHidden="0" w:uiPriority="67" w:unhideWhenUsed="0"/>
+    <w:lsdException w:name="Medium Grid 2 Accent 2" w:semiHidden="0" w:uiPriority="68" w:unhideWhenUsed="0"/>
+    <w:lsdException w:name="Medium Grid 3 Accent 2" w:semiHidden="0" w:uiPriority="69" w:unhideWhenUsed="0"/>
+    <w:lsdException w:name="Dark List Accent 2" w:semiHidden="0" w:uiPriority="70" w:unhideWhenUsed="0"/>
+    <w:lsdException w:name="Colorful Shading Accent 2" w:semiHidden="0" w:uiPriority="71" w:unhideWhenUsed="0"/>
+    <w:lsdException w:name="Colorful List Accent 2" w:semiHidden="0" w:uiPriority="72" w:unhideWhenUsed="0"/>
+    <w:lsdException w:name="Colorful Grid Accent 2" w:semiHidden="0" w:uiPriority="73" w:unhideWhenUsed="0"/>
+    <w:lsdException w:name="Light Shading Accent 3" w:semiHidden="0" w:uiPriority="60" w:unhideWhenUsed="0"/>
+    <w:lsdException w:name="Light List Accent 3" w:semiHidden="0" w:uiPriority="61" w:unhideWhenUsed="0"/>
+    <w:lsdException w:name="Light Grid Accent 3" w:semiHidden="0" w:uiPriority="62" w:unhideWhenUsed="0"/>
+    <w:lsdException w:name="Medium Shading 1 Accent 3" w:semiHidden="0" w:uiPriority="63" w:unhideWhenUsed="0"/>
+    <w:lsdException w:name="Medium Shading 2 Accent 3" w:semiHidden="0" w:uiPriority="64" w:unhideWhenUsed="0"/>
+    <w:lsdException w:name="Medium List 1 Accent 3" w:semiHidden="0" w:uiPriority="65" w:unhideWhenUsed="0"/>
+    <w:lsdException w:name="Medium List 2 Accent 3" w:semiHidden="0" w:uiPriority="66" w:unhideWhenUsed="0"/>
+    <w:lsdException w:name="Medium Grid 1 Accent 3" w:semiHidden="0" w:uiPriority="67" w:unhideWhenUsed="0"/>
+    <w:lsdException w:name="Medium Grid 2 Accent 3" w:semiHidden="0" w:uiPriority="68" w:unhideWhenUsed="0"/>
+    <w:lsdException w:name="Medium Grid 3 Accent 3" w:semiHidden="0" w:uiPriority="69" w:unhideWhenUsed="0"/>
+    <w:lsdException w:name="Dark List Accent 3" w:semiHidden="0" w:uiPriority="70" w:unhideWhenUsed="0"/>
+    <w:lsdException w:name="Colorful Shading Accent 3" w:semiHidden="0" w:uiPriority="71" w:unhideWhenUsed="0"/>
+    <w:lsdException w:name="Colorful List Accent 3" w:semiHidden="0" w:uiPriority="72" w:unhideWhenUsed="0"/>
+    <w:lsdException w:name="Colorful Grid Accent 3" w:semiHidden="0" w:uiPriority="73" w:unhideWhenUsed="0"/>
+    <w:lsdException w:name="Light Shading Accent 4" w:semiHidden="0" w:uiPriority="60" w:unhideWhenUsed="0"/>
+    <w:lsdException w:name="Light List Accent 4" w:semiHidden="0" w:uiPriority="61" w:unhideWhenUsed="0"/>
+    <w:lsdException w:name="Light Grid Accent 4" w:semiHidden="0" w:uiPriority="62" w:unhideWhenUsed="0"/>
+    <w:lsdException w:name="Medium Shading 1 Accent 4" w:semiHidden="0" w:uiPriority="63" w:unhideWhenUsed="0"/>
+    <w:lsdException w:name="Medium Shading 2 Accent 4" w:semiHidden="0" w:uiPriority="64" w:unhideWhenUsed="0"/>
+    <w:lsdException w:name="Medium List 1 Accent 4" w:semiHidden="0" w:uiPriority="65" w:unhideWhenUsed="0"/>
+    <w:lsdException w:name="Medium List 2 Accent 4" w:semiHidden="0" w:uiPriority="66" w:unhideWhenUsed="0"/>
+    <w:lsdException w:name="Medium Grid 1 Accent 4" w:semiHidden="0" w:uiPriority="67" w:unhideWhenUsed="0"/>
+    <w:lsdException w:name="Medium Grid 2 Accent 4" w:semiHidden="0" w:uiPriority="68" w:unhideWhenUsed="0"/>
+    <w:lsdException w:name="Medium Grid 3 Accent 4" w:semiHidden="0" w:uiPriority="69" w:unhideWhenUsed="0"/>
+    <w:lsdException w:name="Dark List Accent 4" w:semiHidden="0" w:uiPriority="70" w:unhideWhenUsed="0"/>
+    <w:lsdException w:name="Colorful Shading Accent 4" w:semiHidden="0" w:uiPriority="71" w:unhideWhenUsed="0"/>
+    <w:lsdException w:name="Colorful List Accent 4" w:semiHidden="0" w:uiPriority="72" w:unhideWhenUsed="0"/>
+    <w:lsdException w:name="Colorful Grid Accent 4" w:semiHidden="0" w:uiPriority="73" w:unhideWhenUsed="0"/>
+    <w:lsdException w:name="Light Shading Accent 5" w:semiHidden="0" w:uiPriority="60" w:unhideWhenUsed="0"/>
+    <w:lsdException w:name="Light List Accent 5" w:semiHidden="0" w:uiPriority="61" w:unhideWhenUsed="0"/>
+    <w:lsdException w:name="Light Grid Accent 5" w:semiHidden="0" w:uiPriority="62" w:unhideWhenUsed="0"/>
+    <w:lsdException w:name="Medium Shading 1 Accent 5" w:semiHidden="0" w:uiPriority="63" w:unhideWhenUsed="0"/>
+    <w:lsdException w:name="Medium Shading 2 Accent 5" w:semiHidden="0" w:uiPriority="64" w:unhideWhenUsed="0"/>
+    <w:lsdException w:name="Medium List 1 Accent 5" w:semiHidden="0" w:uiPriority="65" w:unhideWhenUsed="0"/>
+    <w:lsdException w:name="Medium List 2 Accent 5" w:semiHidden="0" w:uiPriority="66" w:unhideWhenUsed="0"/>
+    <w:lsdException w:name="Medium Grid 1 Accent 5" w:semiHidden="0" w:uiPriority="67" w:unhideWhenUsed="0"/>
+    <w:lsdException w:name="Medium Grid 2 Accent 5" w:semiHidden="0" w:uiPriority="68" w:unhideWhenUsed="0"/>
+    <w:lsdException w:name="Medium Grid 3 Accent 5" w:semiHidden="0" w:uiPriority="69" w:unhideWhenUsed="0"/>
+    <w:lsdException w:name="Dark List Accent 5" w:semiHidden="0" w:uiPriority="70" w:unhideWhenUsed="0"/>
+    <w:lsdException w:name="Colorful Shading Accent 5" w:semiHidden="0" w:uiPriority="71" w:unhideWhenUsed="0"/>
+    <w:lsdException w:name="Colorful List Accent 5" w:semiHidden="0" w:uiPriority="72" w:unhideWhenUsed="0"/>
+    <w:lsdException w:name="Colorful Grid Accent 5" w:semiHidden="0" w:uiPriority="73" w:unhideWhenUsed="0"/>
+    <w:lsdException w:name="Light Shading Accent 6" w:semiHidden="0" w:uiPriority="60" w:unhideWhenUsed="0"/>
+    <w:lsdException w:name="Light List Accent 6" w:semiHidden="0" w:uiPriority="61" w:unhideWhenUsed="0"/>
+    <w:lsdException w:name="Light Grid Accent 6" w:semiHidden="0" w:uiPriority="62" w:unhideWhenUsed="0"/>
+    <w:lsdException w:name="Medium Shading 1 Accent 6" w:semiHidden="0" w:uiPriority="63" w:unhideWhenUsed="0"/>
+    <w:lsdException w:name="Medium Shading 2 Accent 6" w:semiHidden="0" w:uiPriority="64" w:unhideWhenUsed="0"/>
+    <w:lsdException w:name="Medium List 1 Accent 6" w:semiHidden="0" w:uiPriority="65" w:unhideWhenUsed="0"/>
+    <w:lsdException w:name="Medium List 2 Accent 6" w:semiHidden="0" w:uiPriority="66" w:unhideWhenUsed="0"/>
+    <w:lsdException w:name="Medium Grid 1 Accent 6" w:semiHidden="0" w:uiPriority="67" w:unhideWhenUsed="0"/>
+    <w:lsdException w:name="Medium Grid 2 Accent 6" w:semiHidden="0" w:uiPriority="68" w:unhideWhenUsed="0"/>
+    <w:lsdException w:name="Medium Grid 3 Accent 6" w:semiHidden="0" w:uiPriority="69" w:unhideWhenUsed="0"/>
+    <w:lsdException w:name="Dark List Accent 6" w:semiHidden="0" w:uiPriority="70" w:unhideWhenUsed="0"/>
+    <w:lsdException w:name="Colorful Shading Accent 6" w:semiHidden="0" w:uiPriority="71" w:unhideWhenUsed="0"/>
+    <w:lsdException w:name="Colorful List Accent 6" w:semiHidden="0" w:uiPriority="72" w:unhideWhenUsed="0"/>
+    <w:lsdException w:name="Colorful Grid Accent 6" w:semiHidden="0" w:uiPriority="73" w:unhideWhenUsed="0"/>
+    <w:lsdException w:name="Subtle Emphasis" w:semiHidden="0" w:uiPriority="19" w:unhideWhenUsed="0" w:qFormat="1"/>
+    <w:lsdException w:name="Intense Emphasis" w:semiHidden="0" w:uiPriority="21" w:unhideWhenUsed="0" w:qFormat="1"/>
+    <w:lsdException w:name="Subtle Reference" w:semiHidden="0" w:uiPriority="31" w:unhideWhenUsed="0" w:qFormat="1"/>
+    <w:lsdException w:name="Intense Reference" w:semiHidden="0" w:uiPriority="32" w:unhideWhenUsed="0" w:qFormat="1"/>
+    <w:lsdException w:name="Book Title" w:semiHidden="0" w:uiPriority="33" w:unhideWhenUsed="0" w:qFormat="1"/>
+    <w:lsdException w:name="Bibliography" w:uiPriority="37"/>
+    <w:lsdException w:name="TOC Heading" w:uiPriority="39" w:qFormat="1"/>
+  </w:latentStyles>
+  <w:style w:type="paragraph" w:default="1" w:styleId="Normal">
+    <w:name w:val="Normal"/>
+    <w:qFormat/>
+  </w:style>
+  <w:style w:type="paragraph" w:styleId="Heading1">
+    <w:name w:val="heading 1"/>
+    <w:next w:val="Normal"/>
+    <w:autoRedefine/>
+    <w:qFormat/>
+    <w:pPr>
+      <w:keepNext/>
+      <w:numPr>
+        <w:numId w:val="8"/>
+      </w:numPr>
+      <w:spacing w:before="240" w:after="240"/>
+      <w:outlineLvl w:val="0"/>
+    </w:pPr>
+    <w:rPr>
+      <w:b/>
+      <w:noProof/>
+      <w:sz w:val="24"/>
+    </w:rPr>
+  </w:style>
+  <w:style w:type="paragraph" w:styleId="Heading2">
+    <w:name w:val="heading 2"/>
+    <w:next w:val="Normal"/>
+    <w:qFormat/>
+    <w:pPr>
+      <w:keepNext/>
+      <w:numPr>
+        <w:ilvl w:val="1"/>
+        <w:numId w:val="8"/>
+      </w:numPr>
+      <w:spacing w:before="120"/>
+      <w:outlineLvl w:val="1"/>
+    </w:pPr>
+    <w:rPr>
+      <w:b/>
+      <w:noProof/>
+    </w:rPr>
+  </w:style>
+  <w:style w:type="paragraph" w:styleId="Heading3">
+    <w:name w:val="heading 3"/>
+    <w:next w:val="Normal"/>
+    <w:qFormat/>
+    <w:pPr>
+      <w:numPr>
+        <w:ilvl w:val="2"/>
+        <w:numId w:val="8"/>
+      </w:numPr>
+      <w:outlineLvl w:val="2"/>
+    </w:pPr>
+    <w:rPr>
+      <w:noProof/>
+    </w:rPr>
+  </w:style>
+  <w:style w:type="paragraph" w:styleId="Heading4">
+    <w:name w:val="heading 4"/>
+    <w:next w:val="Normal"/>
+    <w:qFormat/>
+    <w:pPr>
+      <w:numPr>
+        <w:ilvl w:val="3"/>
+        <w:numId w:val="8"/>
+      </w:numPr>
+      <w:outlineLvl w:val="3"/>
+    </w:pPr>
+    <w:rPr>
+      <w:noProof/>
+    </w:rPr>
+  </w:style>
+  <w:style w:type="paragraph" w:styleId="Heading5">
+    <w:name w:val="heading 5"/>
+    <w:next w:val="Normal"/>
+    <w:qFormat/>
+    <w:pPr>
+      <w:numPr>
+        <w:ilvl w:val="4"/>
+        <w:numId w:val="8"/>
+      </w:numPr>
+      <w:outlineLvl w:val="4"/>
+    </w:pPr>
+    <w:rPr>
+      <w:noProof/>
+    </w:rPr>
+  </w:style>
+  <w:style w:type="paragraph" w:styleId="Heading6">
+    <w:name w:val="heading 6"/>
+    <w:next w:val="Normal"/>
+    <w:qFormat/>
+    <w:pPr>
+      <w:numPr>
+        <w:ilvl w:val="5"/>
+        <w:numId w:val="8"/>
+      </w:numPr>
+      <w:outlineLvl w:val="5"/>
+    </w:pPr>
+    <w:rPr>
+      <w:noProof/>
+    </w:rPr>
+  </w:style>
+  <w:style w:type="paragraph" w:styleId="Heading7">
+    <w:name w:val="heading 7"/>
+    <w:next w:val="Normal"/>
+    <w:qFormat/>
+    <w:pPr>
+      <w:numPr>
+        <w:ilvl w:val="6"/>
+        <w:numId w:val="8"/>
+      </w:numPr>
+      <w:outlineLvl w:val="6"/>
+    </w:pPr>
+    <w:rPr>
+      <w:noProof/>
+    </w:rPr>
+  </w:style>
+  <w:style w:type="paragraph" w:styleId="Heading8">
+    <w:name w:val="heading 8"/>
+    <w:next w:val="Normal"/>
+    <w:qFormat/>
+    <w:pPr>
+      <w:numPr>
+        <w:ilvl w:val="7"/>
+        <w:numId w:val="8"/>
+      </w:numPr>
+      <w:outlineLvl w:val="7"/>
+    </w:pPr>
+    <w:rPr>
+      <w:noProof/>
+    </w:rPr>
+  </w:style>
+  <w:style w:type="paragraph" w:styleId="Heading9">
+    <w:name w:val="heading 9"/>
+    <w:next w:val="Normal"/>
+    <w:qFormat/>
+    <w:pPr>
+      <w:numPr>
+        <w:ilvl w:val="8"/>
+        <w:numId w:val="8"/>
+      </w:numPr>
+      <w:outlineLvl w:val="8"/>
+    </w:pPr>
+    <w:rPr>
+      <w:noProof/>
+    </w:rPr>
+  </w:style>
+  <w:style w:type="character" w:default="1" w:styleId="DefaultParagraphFont">
+    <w:name w:val="Default Paragraph Font"/>
+    <w:uiPriority w:val="1"/>
+    <w:semiHidden/>
+    <w:unhideWhenUsed/>
+  </w:style>
+  <w:style w:type="table" w:default="1" w:styleId="TableNormal">
+    <w:name w:val="Normal Table"/>
+    <w:uiPriority w:val="99"/>
+    <w:semiHidden/>
+    <w:unhideWhenUsed/>
+    <w:tblPr>
+      <w:tblInd w:w="0" w:type="dxa"/>
+      <w:tblCellMar>
+        <w:top w:w="0" w:type="dxa"/>
+        <w:left w:w="108" w:type="dxa"/>
+        <w:bottom w:w="0" w:type="dxa"/>
+        <w:right w:w="108" w:type="dxa"/>
+      </w:tblCellMar>
+    </w:tblPr>
+  </w:style>
+  <w:style w:type="numbering" w:default="1" w:styleId="NoList">
+    <w:name w:val="No List"/>
+    <w:uiPriority w:val="99"/>
+    <w:semiHidden/>
+    <w:unhideWhenUsed/>
+  </w:style>
+  <w:style w:type="paragraph" w:styleId="DocumentMap">
+    <w:name w:val="Document Map"/>
+    <w:basedOn w:val="Normal"/>
+    <w:semiHidden/>
+    <w:pPr>
+      <w:shd w:val="clear" w:color="auto" w:fill="000080"/>
+    </w:pPr>
+    <w:rPr>
+      <w:rFonts w:ascii="Tahoma" w:hAnsi="Tahoma"/>
+    </w:rPr>
+  </w:style>
+  <w:style w:type="paragraph" w:customStyle="1" w:styleId="1Heading">
+    <w:name w:val="1Heading"/>
+    <w:basedOn w:val="Normal"/>
+    <w:autoRedefine/>
+    <w:pPr>
+      <w:keepNext/>
+      <w:spacing w:before="160" w:after="160"/>
+      <w:outlineLvl w:val="0"/>
+    </w:pPr>
+    <w:rPr>
+      <w:b/>
+      <w:color w:val="000000"/>
+      <w:sz w:val="24"/>
+    </w:rPr>
+  </w:style>
+  <w:style w:type="paragraph" w:customStyle="1" w:styleId="2Heading">
+    <w:name w:val="2Heading"/>
+    <w:basedOn w:val="Normal"/>
+    <w:pPr>
+      <w:keepNext/>
+      <w:spacing w:before="300"/>
+      <w:jc w:val="both"/>
+    </w:pPr>
+    <w:rPr>
+      <w:color w:val="000000"/>
+      <w:sz w:val="24"/>
+    </w:rPr>
+  </w:style>
+  <w:style w:type="paragraph" w:customStyle="1" w:styleId="3Heading">
+    <w:name w:val="3Heading"/>
+    <w:basedOn w:val="Normal"/>
+    <w:pPr>
+      <w:keepNext/>
+      <w:spacing w:before="160"/>
+      <w:jc w:val="both"/>
+    </w:pPr>
+    <w:rPr>
+      <w:color w:val="000000"/>
+    </w:rPr>
+  </w:style>
+  <w:style w:type="paragraph" w:customStyle="1" w:styleId="4Heading">
+    <w:name w:val="4Heading"/>
+    <w:basedOn w:val="Normal"/>
+    <w:pPr>
+      <w:keepNext/>
+      <w:spacing w:before="200"/>
+    </w:pPr>
+    <w:rPr>
+      <w:color w:val="000000"/>
+    </w:rPr>
+  </w:style>
+  <w:style w:type="paragraph" w:customStyle="1" w:styleId="Abstract">
+    <w:name w:val="Abstract"/>
+    <w:basedOn w:val="Normal"/>
+    <w:pPr>
+      <w:jc w:val="both"/>
+    </w:pPr>
+    <w:rPr>
+      <w:b/>
+      <w:color w:val="000000"/>
+    </w:rPr>
+  </w:style>
+  <w:style w:type="paragraph" w:customStyle="1" w:styleId="AbstractTitle">
+    <w:name w:val="AbstractTitle"/>
+    <w:basedOn w:val="Normal"/>
+    <w:pPr>
+      <w:spacing w:before="140"/>
+      <w:jc w:val="center"/>
+    </w:pPr>
+    <w:rPr>
+      <w:color w:val="000000"/>
+      <w:sz w:val="24"/>
+    </w:rPr>
+  </w:style>
+  <w:style w:type="paragraph" w:customStyle="1" w:styleId="Address">
+    <w:name w:val="Address"/>
+    <w:basedOn w:val="Normal"/>
+    <w:pPr>
+      <w:tabs>
+        <w:tab w:val="center" w:pos="2520"/>
+        <w:tab w:val="center" w:pos="7560"/>
+      </w:tabs>
+      <w:jc w:val="center"/>
+    </w:pPr>
+    <w:rPr>
+      <w:rFonts w:ascii="Times New Roman" w:hAnsi="Times New Roman"/>
+      <w:color w:val="000000"/>
+    </w:rPr>
+  </w:style>
+  <w:style w:type="paragraph" w:customStyle="1" w:styleId="Authors">
+    <w:name w:val="Authors"/>
+    <w:basedOn w:val="Normal"/>
+    <w:pPr>
+      <w:tabs>
+        <w:tab w:val="center" w:pos="2160"/>
+        <w:tab w:val="center" w:pos="7920"/>
+      </w:tabs>
+      <w:spacing w:before="280"/>
+      <w:jc w:val="center"/>
+    </w:pPr>
+    <w:rPr>
+      <w:b/>
+      <w:color w:val="000000"/>
+      <w:sz w:val="22"/>
+    </w:rPr>
+  </w:style>
+  <w:style w:type="paragraph" w:customStyle="1" w:styleId="Body">
+    <w:name w:val="Body"/>
+    <w:basedOn w:val="Normal"/>
+    <w:pPr>
+      <w:ind w:firstLine="249"/>
+      <w:jc w:val="both"/>
+    </w:pPr>
+    <w:rPr>
+      <w:color w:val="000000"/>
+    </w:rPr>
+  </w:style>
+  <w:style w:type="paragraph" w:customStyle="1" w:styleId="Bulleted0">
+    <w:name w:val="Bulleted"/>
+    <w:basedOn w:val="Normal"/>
+    <w:pPr>
+      <w:tabs>
+        <w:tab w:val="left" w:pos="273"/>
+      </w:tabs>
+      <w:ind w:left="273" w:hanging="129"/>
+      <w:jc w:val="both"/>
+    </w:pPr>
+    <w:rPr>
+      <w:color w:val="000000"/>
+    </w:rPr>
+  </w:style>
+  <w:style w:type="paragraph" w:customStyle="1" w:styleId="BulletedCont">
+    <w:name w:val="BulletedCont"/>
+    <w:basedOn w:val="Normal"/>
+    <w:pPr>
+      <w:spacing w:before="80"/>
+      <w:ind w:left="273"/>
+    </w:pPr>
+    <w:rPr>
+      <w:color w:val="000000"/>
+      <w:sz w:val="24"/>
+    </w:rPr>
+  </w:style>
+  <w:style w:type="paragraph" w:customStyle="1" w:styleId="CellBody">
+    <w:name w:val="CellBody"/>
+    <w:basedOn w:val="Normal"/>
+    <w:pPr>
+      <w:spacing w:after="80"/>
+    </w:pPr>
+    <w:rPr>
+      <w:color w:val="000000"/>
+    </w:rPr>
+  </w:style>
+  <w:style w:type="paragraph" w:customStyle="1" w:styleId="CellHeading">
+    <w:name w:val="CellHeading"/>
+    <w:basedOn w:val="Normal"/>
+    <w:rPr>
+      <w:b/>
+      <w:color w:val="000000"/>
+    </w:rPr>
+  </w:style>
+  <w:style w:type="paragraph" w:customStyle="1" w:styleId="Equation">
+    <w:name w:val="Equation"/>
+    <w:basedOn w:val="Normal"/>
+    <w:pPr>
+      <w:spacing w:before="200" w:after="120"/>
+      <w:jc w:val="center"/>
+    </w:pPr>
+    <w:rPr>
+      <w:color w:val="000000"/>
+    </w:rPr>
+  </w:style>
+  <w:style w:type="paragraph" w:customStyle="1" w:styleId="Extract">
+    <w:name w:val="Extract"/>
+    <w:basedOn w:val="Normal"/>
+    <w:pPr>
+      <w:spacing w:before="140"/>
+      <w:ind w:left="1080" w:right="1080"/>
+    </w:pPr>
+    <w:rPr>
+      <w:color w:val="000000"/>
+      <w:sz w:val="24"/>
+    </w:rPr>
+  </w:style>
+  <w:style w:type="paragraph" w:customStyle="1" w:styleId="Figure">
+    <w:name w:val="Figure"/>
+    <w:basedOn w:val="Normal"/>
+    <w:pPr>
+      <w:spacing w:before="240" w:after="320"/>
+      <w:ind w:left="273"/>
+    </w:pPr>
+    <w:rPr>
+      <w:b/>
+      <w:color w:val="000000"/>
+    </w:rPr>
+  </w:style>
+  <w:style w:type="paragraph" w:customStyle="1" w:styleId="FirstBody">
+    <w:name w:val="FirstBody"/>
+    <w:basedOn w:val="Normal"/>
+    <w:autoRedefine/>
+    <w:pPr>
+      <w:jc w:val="both"/>
+    </w:pPr>
+    <w:rPr>
+      <w:color w:val="000000"/>
+    </w:rPr>
+  </w:style>
+  <w:style w:type="paragraph" w:customStyle="1" w:styleId="Footnote">
+    <w:name w:val="Footnote"/>
+    <w:basedOn w:val="Normal"/>
+    <w:autoRedefine/>
+    <w:pPr>
+      <w:framePr w:hSpace="187" w:vSpace="187" w:wrap="around" w:hAnchor="text" w:yAlign="top"/>
+      <w:tabs>
+        <w:tab w:val="left" w:pos="230"/>
+      </w:tabs>
+      <w:spacing w:before="60" w:line="200" w:lineRule="exact"/>
+      <w:ind w:left="230" w:hanging="230"/>
+      <w:jc w:val="both"/>
+    </w:pPr>
+    <w:rPr>
+      <w:color w:val="000000"/>
+      <w:sz w:val="18"/>
+    </w:rPr>
+  </w:style>
+  <w:style w:type="paragraph" w:customStyle="1" w:styleId="HeadingRunIn">
+    <w:name w:val="HeadingRunIn"/>
+    <w:basedOn w:val="Normal"/>
+    <w:pPr>
+      <w:keepNext/>
+      <w:spacing w:before="240" w:after="120"/>
+    </w:pPr>
+    <w:rPr>
+      <w:b/>
+      <w:color w:val="000000"/>
+      <w:sz w:val="24"/>
+    </w:rPr>
+  </w:style>
+  <w:style w:type="paragraph" w:customStyle="1" w:styleId="Numbered">
+    <w:name w:val="Numbered"/>
+    <w:basedOn w:val="Normal"/>
+    <w:pPr>
+      <w:tabs>
+        <w:tab w:val="left" w:pos="273"/>
+      </w:tabs>
+      <w:spacing w:before="120"/>
+      <w:ind w:left="273" w:hanging="273"/>
+    </w:pPr>
+    <w:rPr>
+      <w:color w:val="000000"/>
+      <w:sz w:val="24"/>
+    </w:rPr>
+  </w:style>
+  <w:style w:type="paragraph" w:customStyle="1" w:styleId="Numbered1">
+    <w:name w:val="Numbered1"/>
+    <w:basedOn w:val="Normal"/>
+    <w:pPr>
+      <w:tabs>
+        <w:tab w:val="left" w:pos="273"/>
+      </w:tabs>
+      <w:spacing w:before="120"/>
+      <w:ind w:left="273" w:hanging="273"/>
+    </w:pPr>
+    <w:rPr>
+      <w:color w:val="000000"/>
+      <w:sz w:val="24"/>
+    </w:rPr>
+  </w:style>
+  <w:style w:type="paragraph" w:customStyle="1" w:styleId="NumberedCont">
+    <w:name w:val="NumberedCont"/>
+    <w:basedOn w:val="Normal"/>
+    <w:pPr>
+      <w:spacing w:before="80"/>
+      <w:ind w:left="273"/>
+    </w:pPr>
+    <w:rPr>
+      <w:color w:val="000000"/>
+      <w:sz w:val="24"/>
+    </w:rPr>
+  </w:style>
+  <w:style w:type="paragraph" w:customStyle="1" w:styleId="ReportAuthor">
+    <w:name w:val="ReportAuthor"/>
+    <w:basedOn w:val="Normal"/>
+    <w:pPr>
+      <w:keepNext/>
+      <w:spacing w:line="320" w:lineRule="atLeast"/>
+      <w:jc w:val="center"/>
+    </w:pPr>
+    <w:rPr>
+      <w:b/>
+      <w:color w:val="000000"/>
+      <w:sz w:val="24"/>
+    </w:rPr>
+  </w:style>
+  <w:style w:type="paragraph" w:customStyle="1" w:styleId="ReportTitle">
+    <w:name w:val="ReportTitle"/>
+    <w:basedOn w:val="Normal"/>
+    <w:pPr>
+      <w:keepNext/>
+      <w:spacing w:after="360" w:line="360" w:lineRule="atLeast"/>
+      <w:jc w:val="center"/>
+    </w:pPr>
+    <w:rPr>
+      <w:color w:val="000000"/>
+      <w:sz w:val="48"/>
+    </w:rPr>
+  </w:style>
+  <w:style w:type="paragraph" w:customStyle="1" w:styleId="TableFootnote">
+    <w:name w:val="TableFootnote"/>
+    <w:basedOn w:val="Normal"/>
+    <w:pPr>
+      <w:tabs>
+        <w:tab w:val="left" w:pos="360"/>
+        <w:tab w:val="left" w:pos="360"/>
+      </w:tabs>
+      <w:spacing w:before="60"/>
+      <w:ind w:left="360" w:right="360" w:hanging="241"/>
+    </w:pPr>
+    <w:rPr>
+      <w:color w:val="000000"/>
+    </w:rPr>
+  </w:style>
+  <w:style w:type="paragraph" w:customStyle="1" w:styleId="TableTitle">
+    <w:name w:val="TableTitle"/>
+    <w:basedOn w:val="Normal"/>
+    <w:pPr>
+      <w:ind w:left="273"/>
+    </w:pPr>
+    <w:rPr>
+      <w:b/>
+      <w:color w:val="000000"/>
+    </w:rPr>
+  </w:style>
+  <w:style w:type="paragraph" w:styleId="Title">
+    <w:name w:val="Title"/>
+    <w:basedOn w:val="Normal"/>
+    <w:qFormat/>
+    <w:pPr>
+      <w:spacing w:after="180" w:line="300" w:lineRule="atLeast"/>
+      <w:jc w:val="center"/>
+    </w:pPr>
+    <w:rPr>
+      <w:rFonts w:ascii="Times New Roman" w:hAnsi="Times New Roman"/>
+      <w:color w:val="000000"/>
+      <w:sz w:val="32"/>
+    </w:rPr>
+  </w:style>
+  <w:style w:type="paragraph" w:customStyle="1" w:styleId="UHeading">
+    <w:name w:val="UHeading"/>
+    <w:basedOn w:val="Normal"/>
+    <w:pPr>
+      <w:keepNext/>
+      <w:spacing w:before="200" w:after="160"/>
+    </w:pPr>
+    <w:rPr>
+      <w:b/>
+      <w:color w:val="000000"/>
+      <w:sz w:val="24"/>
+    </w:rPr>
+  </w:style>
+  <w:style w:type="character" w:customStyle="1" w:styleId="BulletSymbol">
+    <w:name w:val="BulletSymbol"/>
+    <w:rPr>
+      <w:rFonts w:ascii="Courier" w:hAnsi="Courier"/>
+      <w:b/>
+      <w:sz w:val="24"/>
+    </w:rPr>
+  </w:style>
+  <w:style w:type="character" w:customStyle="1" w:styleId="Callout">
+    <w:name w:val="Callout"/>
+    <w:rPr>
+      <w:rFonts w:ascii="Times" w:hAnsi="Times"/>
+      <w:sz w:val="20"/>
+    </w:rPr>
+  </w:style>
+  <w:style w:type="character" w:styleId="Emphasis">
+    <w:name w:val="Emphasis"/>
+    <w:qFormat/>
+    <w:rPr>
+      <w:i/>
+    </w:rPr>
+  </w:style>
+  <w:style w:type="character" w:customStyle="1" w:styleId="EquationVariables">
+    <w:name w:val="EquationVariables"/>
+    <w:rPr>
+      <w:i/>
+    </w:rPr>
+  </w:style>
+  <w:style w:type="character" w:styleId="Hyperlink">
+    <w:name w:val="Hyperlink"/>
+    <w:semiHidden/>
+    <w:rPr>
+      <w:color w:val="0000FF"/>
+      <w:u w:val="single"/>
+    </w:rPr>
+  </w:style>
+  <w:style w:type="paragraph" w:customStyle="1" w:styleId="bulleted">
+    <w:name w:val="bulleted"/>
+    <w:basedOn w:val="Body"/>
+    <w:pPr>
+      <w:numPr>
+        <w:numId w:val="19"/>
+      </w:numPr>
+      <w:tabs>
+        <w:tab w:val="num" w:pos="216"/>
+        <w:tab w:val="num" w:pos="360"/>
+      </w:tabs>
+      <w:spacing w:before="40" w:after="40" w:line="220" w:lineRule="exact"/>
+      <w:ind w:left="360"/>
+    </w:pPr>
+  </w:style>
+  <w:style w:type="paragraph" w:styleId="Footer">
+    <w:name w:val="footer"/>
+    <w:basedOn w:val="Normal"/>
+    <w:semiHidden/>
+    <w:pPr>
+      <w:tabs>
+        <w:tab w:val="center" w:pos="4320"/>
+        <w:tab w:val="right" w:pos="8640"/>
+      </w:tabs>
+    </w:pPr>
+  </w:style>
+  <w:style w:type="paragraph" w:customStyle="1" w:styleId="Style1">
+    <w:name w:val="Style1"/>
+    <w:basedOn w:val="FirstBody"/>
+    <w:pPr>
+      <w:ind w:left="288" w:hanging="288"/>
+    </w:pPr>
+  </w:style>
+  <w:style w:type="character" w:styleId="PageNumber">
+    <w:name w:val="page number"/>
+    <w:basedOn w:val="DefaultParagraphFont"/>
+    <w:semiHidden/>
+  </w:style>
+  <w:style w:type="character" w:styleId="FollowedHyperlink">
+    <w:name w:val="FollowedHyperlink"/>
+    <w:semiHidden/>
+    <w:rPr>
+      <w:color w:val="800080"/>
+      <w:u w:val="single"/>
+    </w:rPr>
+  </w:style>
+  <w:style w:type="character" w:styleId="PlaceholderText">
+    <w:name w:val="Placeholder Text"/>
+    <w:basedOn w:val="DefaultParagraphFont"/>
+    <w:uiPriority w:val="99"/>
+    <w:semiHidden/>
+    <w:rsid w:val="0097633F"/>
+    <w:rPr>
+      <w:color w:val="808080"/>
+    </w:rPr>
+  </w:style>
+  <w:style w:type="paragraph" w:styleId="BalloonText">
+    <w:name w:val="Balloon Text"/>
+    <w:basedOn w:val="Normal"/>
+    <w:link w:val="BalloonTextChar"/>
+    <w:uiPriority w:val="99"/>
+    <w:semiHidden/>
+    <w:unhideWhenUsed/>
+    <w:rsid w:val="005108F3"/>
+    <w:rPr>
+      <w:rFonts w:ascii="Tahoma" w:hAnsi="Tahoma" w:cs="Tahoma"/>
+      <w:sz w:val="16"/>
+      <w:szCs w:val="16"/>
+    </w:rPr>
+  </w:style>
+  <w:style w:type="character" w:customStyle="1" w:styleId="BalloonTextChar">
+    <w:name w:val="Balloon Text Char"/>
+    <w:basedOn w:val="DefaultParagraphFont"/>
+    <w:link w:val="BalloonText"/>
+    <w:uiPriority w:val="99"/>
+    <w:semiHidden/>
+    <w:rsid w:val="005108F3"/>
+    <w:rPr>
+      <w:rFonts w:ascii="Tahoma" w:hAnsi="Tahoma" w:cs="Tahoma"/>
+      <w:sz w:val="16"/>
+      <w:szCs w:val="16"/>
     </w:rPr>
   </w:style>
 </w:styles>
@@ -5646,7 +6605,7 @@
     </a:clrScheme>
     <a:fontScheme name="Office">
       <a:majorFont>
-        <a:latin typeface="Calibri Light" panose="020F0302020204030204"/>
+        <a:latin typeface="Calibri Light"/>
         <a:ea typeface=""/>
         <a:cs typeface=""/>
         <a:font script="Jpan" typeface="ＭＳ ゴシック"/>
@@ -5681,7 +6640,7 @@
         <a:font script="Geor" typeface="Sylfaen"/>
       </a:majorFont>
       <a:minorFont>
-        <a:latin typeface="Calibri" panose="020F0502020204030204"/>
+        <a:latin typeface="Calibri"/>
         <a:ea typeface=""/>
         <a:cs typeface=""/>
         <a:font script="Jpan" typeface="ＭＳ 明朝"/>
@@ -5858,7 +6817,7 @@
   <a:extraClrSchemeLst/>
   <a:extLst>
     <a:ext uri="{05A4C25C-085E-4340-85A3-A5531E510DB2}">
-      <thm15:themeFamily xmlns:thm15="http://schemas.microsoft.com/office/thememl/2012/main" name="Office Theme" id="{62F939B6-93AF-4DB8-9C6B-D6C7DFDC589F}" vid="{4A3C46E8-61CC-4603-A589-7422A47A8E4A}"/>
+      <thm15:themeFamily xmlns:thm15="http://schemas.microsoft.com/office/thememl/2012/main" xmlns="" name="Office Theme" id="{62F939B6-93AF-4DB8-9C6B-D6C7DFDC589F}" vid="{4A3C46E8-61CC-4603-A589-7422A47A8E4A}"/>
     </a:ext>
   </a:extLst>
 </a:theme>
@@ -5869,7 +6828,7 @@
 </file>
 
 <file path=customXml/itemProps1.xml><?xml version="1.0" encoding="utf-8"?>
-<ds:datastoreItem xmlns:ds="http://schemas.openxmlformats.org/officeDocument/2006/customXml" ds:itemID="{69AEF131-273C-43F8-949A-76AE68764CCB}">
+<ds:datastoreItem xmlns:ds="http://schemas.openxmlformats.org/officeDocument/2006/customXml" ds:itemID="{BC0897FA-A891-4B79-9302-43F06FED63CB}">
   <ds:schemaRefs>
     <ds:schemaRef ds:uri="http://schemas.openxmlformats.org/officeDocument/2006/bibliography"/>
   </ds:schemaRefs>

</xml_diff>